<commit_message>
Lab 11: Added auth, registration and my_articles
</commit_message>
<xml_diff>
--- a/Коровников л11 Python.docx
+++ b/Коровников л11 Python.docx
@@ -126,7 +126,7 @@
           <w:sz w:val="28"/>
           <w:szCs w:val="28"/>
         </w:rPr>
-        <w:t>Написать веб-приложение небольшого интернет-блога с возможностью добавления новых статей, групп статей, редактирования и удаления существующих. Также приложение должно позволять выполнять поиск по наименованию статей, дате публикации и автору.</w:t>
+        <w:t>В рамках лабораторной работы было разработано многопользовательское веб-приложение «Интернет-блог». Приложение поддерживает регистрацию и авторизацию пользователей. Реализован функционал добавления статей с автоматической привязкой к автору, возможность редактирования и удаления собственных статей, а также отдельный раздел «Мои статьи» (личный кабинет).</w:t>
       </w:r>
     </w:p>
     <w:p>
@@ -166,34 +166,7 @@
           <w:sz w:val="28"/>
           <w:szCs w:val="28"/>
         </w:rPr>
-        <w:t>Функция использует стандартный модуль sqlite3 для взаимодействия с базой данных. Она получает список всех таблиц, затем итерируется по ним, проверяя каждую на соответствие условиям именования таблиц связки и наличие отдельных связанных таблиц. В случае возникновения ошибок подключения или запроса к БД, функция корректно их обрабатывает.</w:t>
-      </w:r>
-      <w:r>
-        <w:rPr>
-          <w:rFonts w:ascii="Times New Roman" w:hAnsi="Times New Roman" w:cs="Times New Roman"/>
-          <w:sz w:val="28"/>
-          <w:szCs w:val="28"/>
-        </w:rPr>
-        <w:t xml:space="preserve"> </w:t>
-      </w:r>
-    </w:p>
-    <w:p>
-      <w:pPr>
-        <w:spacing w:after="0" w:line="360" w:lineRule="auto"/>
-        <w:jc w:val="both"/>
-        <w:rPr>
-          <w:rFonts w:ascii="Times New Roman" w:hAnsi="Times New Roman" w:cs="Times New Roman"/>
-          <w:sz w:val="28"/>
-          <w:szCs w:val="28"/>
-        </w:rPr>
-      </w:pPr>
-      <w:r>
-        <w:rPr>
-          <w:rFonts w:ascii="Times New Roman" w:hAnsi="Times New Roman" w:cs="Times New Roman"/>
-          <w:sz w:val="28"/>
-          <w:szCs w:val="28"/>
-        </w:rPr>
-        <w:t>В ходе выполнения работы было развернуто веб-приложение на базе фреймворка Django.</w:t>
+        <w:t>Приложение построено на архитектуре MTV (Model-Template-View). Взаимодействие с базой данных происходит через ORM. Для реализации системы пользователей используется стандартная модель User из пакета django.contrib.auth. Доступ к функциям редактирования и удаления защищен на уровне сервера: система проверяет, является ли текущий пользователь автором статьи.</w:t>
       </w:r>
     </w:p>
     <w:p>
@@ -260,7 +233,7 @@
           <w:sz w:val="28"/>
           <w:szCs w:val="28"/>
         </w:rPr>
-        <w:t>Проектирование БД: Описаны модели данных Group (категории) и Article (статьи) в файле models.py. Использована связь «Один-ко-многим» (ForeignKey).</w:t>
+        <w:t>Проектирование БД: Изменена модель Article. Поле автора теперь является внешним ключом (ForeignKey) на встроенную модель пользователя User.</w:t>
       </w:r>
     </w:p>
     <w:p>
@@ -284,7 +257,7 @@
           <w:sz w:val="28"/>
           <w:szCs w:val="28"/>
         </w:rPr>
-        <w:t>Администрирование: Модели зарегистрированы в панели администратора для управления контентом (создания групп).</w:t>
+        <w:t>Бизнес-логика (Views): Реализована регистрация через UserCreationForm. Добавлены проверки прав доступа (декоратор @login_required и условия проверки авторства). Реализован фильтр для раздела «Мои статьи».</w:t>
       </w:r>
     </w:p>
     <w:p>
@@ -308,54 +281,28 @@
           <w:sz w:val="28"/>
           <w:szCs w:val="28"/>
         </w:rPr>
-        <w:t>Бизнес-логика (Views): Реализованы функции для отображения списка статей, поиска (через Q-объекты), создания, редактирования и удаления записей (CRUD).</w:t>
-      </w:r>
-    </w:p>
-    <w:p>
-      <w:pPr>
-        <w:pStyle w:val="aa"/>
-        <w:numPr>
-          <w:ilvl w:val="0"/>
-          <w:numId w:val="19"/>
-        </w:numPr>
-        <w:spacing w:after="0" w:line="360" w:lineRule="auto"/>
-        <w:jc w:val="both"/>
-        <w:rPr>
-          <w:rFonts w:ascii="Times New Roman" w:hAnsi="Times New Roman" w:cs="Times New Roman"/>
-          <w:sz w:val="28"/>
-          <w:szCs w:val="28"/>
-        </w:rPr>
-      </w:pPr>
-      <w:r>
-        <w:rPr>
-          <w:rFonts w:ascii="Times New Roman" w:hAnsi="Times New Roman" w:cs="Times New Roman"/>
-          <w:sz w:val="28"/>
-          <w:szCs w:val="28"/>
-        </w:rPr>
-        <w:lastRenderedPageBreak/>
-        <w:t>Интерфейс (Templates &amp; Static): Разработаны HTML-шаблоны с использованием наследования (extends) и языка шаблонов DTL. Подключены CSS-стили для оформления внешнего вида (карточки, кнопки, навигация).</w:t>
-      </w:r>
-    </w:p>
-    <w:p>
-      <w:pPr>
-        <w:spacing w:after="0" w:line="360" w:lineRule="auto"/>
-        <w:jc w:val="both"/>
-        <w:rPr>
-          <w:rFonts w:ascii="Times New Roman" w:hAnsi="Times New Roman" w:cs="Times New Roman"/>
-          <w:sz w:val="28"/>
-          <w:szCs w:val="28"/>
-        </w:rPr>
-      </w:pPr>
-    </w:p>
-    <w:p>
-      <w:pPr>
-        <w:spacing w:after="0" w:line="360" w:lineRule="auto"/>
-        <w:jc w:val="both"/>
-        <w:rPr>
-          <w:rFonts w:ascii="Times New Roman" w:hAnsi="Times New Roman" w:cs="Times New Roman"/>
-          <w:sz w:val="28"/>
-          <w:szCs w:val="28"/>
-          <w:lang w:val="en-US"/>
+        <w:t>Интерфейс: Шаблоны адаптированы под авторизованных пользователей (отображение имени, кнопки выход). Кнопки редактирования скрываются для чужих статей.</w:t>
+      </w:r>
+    </w:p>
+    <w:p>
+      <w:pPr>
+        <w:spacing w:after="0" w:line="360" w:lineRule="auto"/>
+        <w:jc w:val="both"/>
+        <w:rPr>
+          <w:rFonts w:ascii="Times New Roman" w:hAnsi="Times New Roman" w:cs="Times New Roman"/>
+          <w:sz w:val="28"/>
+          <w:szCs w:val="28"/>
+        </w:rPr>
+      </w:pPr>
+    </w:p>
+    <w:p>
+      <w:pPr>
+        <w:spacing w:after="0" w:line="360" w:lineRule="auto"/>
+        <w:jc w:val="both"/>
+        <w:rPr>
+          <w:rFonts w:ascii="Times New Roman" w:hAnsi="Times New Roman" w:cs="Times New Roman"/>
+          <w:sz w:val="28"/>
+          <w:szCs w:val="28"/>
         </w:rPr>
       </w:pPr>
       <w:r>
@@ -366,6 +313,7 @@
           <w:sz w:val="28"/>
           <w:szCs w:val="28"/>
         </w:rPr>
+        <w:lastRenderedPageBreak/>
         <w:t>Листинг</w:t>
       </w:r>
       <w:r>
@@ -375,7 +323,6 @@
           <w:bCs/>
           <w:sz w:val="28"/>
           <w:szCs w:val="28"/>
-          <w:lang w:val="en-US"/>
         </w:rPr>
         <w:t xml:space="preserve"> </w:t>
       </w:r>
@@ -396,7 +343,6 @@
           <w:bCs/>
           <w:sz w:val="28"/>
           <w:szCs w:val="28"/>
-          <w:lang w:val="en-US"/>
         </w:rPr>
         <w:t xml:space="preserve"> </w:t>
       </w:r>
@@ -407,9 +353,8 @@
           <w:bCs/>
           <w:sz w:val="28"/>
           <w:szCs w:val="28"/>
-          <w:lang w:val="en-US"/>
-        </w:rPr>
-        <w:t>(models.py)</w:t>
+        </w:rPr>
+        <w:t>(</w:t>
       </w:r>
       <w:r>
         <w:rPr>
@@ -420,6 +365,1105 @@
           <w:szCs w:val="28"/>
           <w:lang w:val="en-US"/>
         </w:rPr>
+        <w:t>models</w:t>
+      </w:r>
+      <w:r>
+        <w:rPr>
+          <w:rFonts w:ascii="Times New Roman" w:hAnsi="Times New Roman" w:cs="Times New Roman"/>
+          <w:b/>
+          <w:bCs/>
+          <w:sz w:val="28"/>
+          <w:szCs w:val="28"/>
+        </w:rPr>
+        <w:t>.</w:t>
+      </w:r>
+      <w:r>
+        <w:rPr>
+          <w:rFonts w:ascii="Times New Roman" w:hAnsi="Times New Roman" w:cs="Times New Roman"/>
+          <w:b/>
+          <w:bCs/>
+          <w:sz w:val="28"/>
+          <w:szCs w:val="28"/>
+          <w:lang w:val="en-US"/>
+        </w:rPr>
+        <w:t>py</w:t>
+      </w:r>
+      <w:r>
+        <w:rPr>
+          <w:rFonts w:ascii="Times New Roman" w:hAnsi="Times New Roman" w:cs="Times New Roman"/>
+          <w:b/>
+          <w:bCs/>
+          <w:sz w:val="28"/>
+          <w:szCs w:val="28"/>
+        </w:rPr>
+        <w:t xml:space="preserve"> — Модель с привязкой к Пользователю):</w:t>
+      </w:r>
+    </w:p>
+    <w:p>
+      <w:pPr>
+        <w:spacing w:after="0" w:line="360" w:lineRule="auto"/>
+        <w:jc w:val="both"/>
+        <w:rPr>
+          <w:rFonts w:ascii="Times New Roman" w:hAnsi="Times New Roman" w:cs="Times New Roman"/>
+          <w:sz w:val="28"/>
+          <w:szCs w:val="28"/>
+          <w:lang w:val="en-US"/>
+        </w:rPr>
+      </w:pPr>
+      <w:r>
+        <w:rPr>
+          <w:rFonts w:ascii="Times New Roman" w:hAnsi="Times New Roman" w:cs="Times New Roman"/>
+          <w:sz w:val="28"/>
+          <w:szCs w:val="28"/>
+          <w:lang w:val="en-US"/>
+        </w:rPr>
+        <w:t>from django.db import models</w:t>
+      </w:r>
+    </w:p>
+    <w:p>
+      <w:pPr>
+        <w:spacing w:after="0" w:line="360" w:lineRule="auto"/>
+        <w:jc w:val="both"/>
+        <w:rPr>
+          <w:rFonts w:ascii="Times New Roman" w:hAnsi="Times New Roman" w:cs="Times New Roman"/>
+          <w:sz w:val="28"/>
+          <w:szCs w:val="28"/>
+          <w:lang w:val="en-US"/>
+        </w:rPr>
+      </w:pPr>
+      <w:r>
+        <w:rPr>
+          <w:rFonts w:ascii="Times New Roman" w:hAnsi="Times New Roman" w:cs="Times New Roman"/>
+          <w:sz w:val="28"/>
+          <w:szCs w:val="28"/>
+          <w:lang w:val="en-US"/>
+        </w:rPr>
+        <w:t>from django.contrib.auth.models import User</w:t>
+      </w:r>
+    </w:p>
+    <w:p>
+      <w:pPr>
+        <w:spacing w:after="0" w:line="360" w:lineRule="auto"/>
+        <w:jc w:val="both"/>
+        <w:rPr>
+          <w:rFonts w:ascii="Times New Roman" w:hAnsi="Times New Roman" w:cs="Times New Roman"/>
+          <w:sz w:val="28"/>
+          <w:szCs w:val="28"/>
+          <w:lang w:val="en-US"/>
+        </w:rPr>
+      </w:pPr>
+    </w:p>
+    <w:p>
+      <w:pPr>
+        <w:spacing w:after="0" w:line="360" w:lineRule="auto"/>
+        <w:jc w:val="both"/>
+        <w:rPr>
+          <w:rFonts w:ascii="Times New Roman" w:hAnsi="Times New Roman" w:cs="Times New Roman"/>
+          <w:sz w:val="28"/>
+          <w:szCs w:val="28"/>
+          <w:lang w:val="en-US"/>
+        </w:rPr>
+      </w:pPr>
+      <w:r>
+        <w:rPr>
+          <w:rFonts w:ascii="Times New Roman" w:hAnsi="Times New Roman" w:cs="Times New Roman"/>
+          <w:sz w:val="28"/>
+          <w:szCs w:val="28"/>
+          <w:lang w:val="en-US"/>
+        </w:rPr>
+        <w:t>class Group(models.Model):</w:t>
+      </w:r>
+    </w:p>
+    <w:p>
+      <w:pPr>
+        <w:spacing w:after="0" w:line="360" w:lineRule="auto"/>
+        <w:jc w:val="both"/>
+        <w:rPr>
+          <w:rFonts w:ascii="Times New Roman" w:hAnsi="Times New Roman" w:cs="Times New Roman"/>
+          <w:sz w:val="28"/>
+          <w:szCs w:val="28"/>
+          <w:lang w:val="en-US"/>
+        </w:rPr>
+      </w:pPr>
+      <w:r>
+        <w:rPr>
+          <w:rFonts w:ascii="Times New Roman" w:hAnsi="Times New Roman" w:cs="Times New Roman"/>
+          <w:sz w:val="28"/>
+          <w:szCs w:val="28"/>
+          <w:lang w:val="en-US"/>
+        </w:rPr>
+        <w:t xml:space="preserve">    name = models.CharField(max_length=100, verbose_name="Название группы")</w:t>
+      </w:r>
+    </w:p>
+    <w:p>
+      <w:pPr>
+        <w:spacing w:after="0" w:line="360" w:lineRule="auto"/>
+        <w:jc w:val="both"/>
+        <w:rPr>
+          <w:rFonts w:ascii="Times New Roman" w:hAnsi="Times New Roman" w:cs="Times New Roman"/>
+          <w:sz w:val="28"/>
+          <w:szCs w:val="28"/>
+          <w:lang w:val="en-US"/>
+        </w:rPr>
+      </w:pPr>
+    </w:p>
+    <w:p>
+      <w:pPr>
+        <w:spacing w:after="0" w:line="360" w:lineRule="auto"/>
+        <w:jc w:val="both"/>
+        <w:rPr>
+          <w:rFonts w:ascii="Times New Roman" w:hAnsi="Times New Roman" w:cs="Times New Roman"/>
+          <w:sz w:val="28"/>
+          <w:szCs w:val="28"/>
+          <w:lang w:val="en-US"/>
+        </w:rPr>
+      </w:pPr>
+      <w:r>
+        <w:rPr>
+          <w:rFonts w:ascii="Times New Roman" w:hAnsi="Times New Roman" w:cs="Times New Roman"/>
+          <w:sz w:val="28"/>
+          <w:szCs w:val="28"/>
+          <w:lang w:val="en-US"/>
+        </w:rPr>
+        <w:t xml:space="preserve">    def __str__(self):</w:t>
+      </w:r>
+    </w:p>
+    <w:p>
+      <w:pPr>
+        <w:spacing w:after="0" w:line="360" w:lineRule="auto"/>
+        <w:jc w:val="both"/>
+        <w:rPr>
+          <w:rFonts w:ascii="Times New Roman" w:hAnsi="Times New Roman" w:cs="Times New Roman"/>
+          <w:sz w:val="28"/>
+          <w:szCs w:val="28"/>
+          <w:lang w:val="en-US"/>
+        </w:rPr>
+      </w:pPr>
+      <w:r>
+        <w:rPr>
+          <w:rFonts w:ascii="Times New Roman" w:hAnsi="Times New Roman" w:cs="Times New Roman"/>
+          <w:sz w:val="28"/>
+          <w:szCs w:val="28"/>
+          <w:lang w:val="en-US"/>
+        </w:rPr>
+        <w:t xml:space="preserve">        return self.name</w:t>
+      </w:r>
+    </w:p>
+    <w:p>
+      <w:pPr>
+        <w:spacing w:after="0" w:line="360" w:lineRule="auto"/>
+        <w:jc w:val="both"/>
+        <w:rPr>
+          <w:rFonts w:ascii="Times New Roman" w:hAnsi="Times New Roman" w:cs="Times New Roman"/>
+          <w:sz w:val="28"/>
+          <w:szCs w:val="28"/>
+          <w:lang w:val="en-US"/>
+        </w:rPr>
+      </w:pPr>
+    </w:p>
+    <w:p>
+      <w:pPr>
+        <w:spacing w:after="0" w:line="360" w:lineRule="auto"/>
+        <w:jc w:val="both"/>
+        <w:rPr>
+          <w:rFonts w:ascii="Times New Roman" w:hAnsi="Times New Roman" w:cs="Times New Roman"/>
+          <w:sz w:val="28"/>
+          <w:szCs w:val="28"/>
+          <w:lang w:val="en-US"/>
+        </w:rPr>
+      </w:pPr>
+      <w:r>
+        <w:rPr>
+          <w:rFonts w:ascii="Times New Roman" w:hAnsi="Times New Roman" w:cs="Times New Roman"/>
+          <w:sz w:val="28"/>
+          <w:szCs w:val="28"/>
+          <w:lang w:val="en-US"/>
+        </w:rPr>
+        <w:t>class Article(models.Model):</w:t>
+      </w:r>
+    </w:p>
+    <w:p>
+      <w:pPr>
+        <w:spacing w:after="0" w:line="360" w:lineRule="auto"/>
+        <w:jc w:val="both"/>
+        <w:rPr>
+          <w:rFonts w:ascii="Times New Roman" w:hAnsi="Times New Roman" w:cs="Times New Roman"/>
+          <w:sz w:val="28"/>
+          <w:szCs w:val="28"/>
+          <w:lang w:val="en-US"/>
+        </w:rPr>
+      </w:pPr>
+      <w:r>
+        <w:rPr>
+          <w:rFonts w:ascii="Times New Roman" w:hAnsi="Times New Roman" w:cs="Times New Roman"/>
+          <w:sz w:val="28"/>
+          <w:szCs w:val="28"/>
+          <w:lang w:val="en-US"/>
+        </w:rPr>
+        <w:t xml:space="preserve">    title = models.CharField(max_length=200, verbose_name="Заголовок")</w:t>
+      </w:r>
+    </w:p>
+    <w:p>
+      <w:pPr>
+        <w:spacing w:after="0" w:line="360" w:lineRule="auto"/>
+        <w:jc w:val="both"/>
+        <w:rPr>
+          <w:rFonts w:ascii="Times New Roman" w:hAnsi="Times New Roman" w:cs="Times New Roman"/>
+          <w:sz w:val="28"/>
+          <w:szCs w:val="28"/>
+          <w:lang w:val="en-US"/>
+        </w:rPr>
+      </w:pPr>
+      <w:r>
+        <w:rPr>
+          <w:rFonts w:ascii="Times New Roman" w:hAnsi="Times New Roman" w:cs="Times New Roman"/>
+          <w:sz w:val="28"/>
+          <w:szCs w:val="28"/>
+          <w:lang w:val="en-US"/>
+        </w:rPr>
+        <w:t xml:space="preserve">    content = models.TextField(verbose_name="Текст статьи")</w:t>
+      </w:r>
+    </w:p>
+    <w:p>
+      <w:pPr>
+        <w:spacing w:after="0" w:line="360" w:lineRule="auto"/>
+        <w:jc w:val="both"/>
+        <w:rPr>
+          <w:rFonts w:ascii="Times New Roman" w:hAnsi="Times New Roman" w:cs="Times New Roman"/>
+          <w:sz w:val="28"/>
+          <w:szCs w:val="28"/>
+          <w:lang w:val="en-US"/>
+        </w:rPr>
+      </w:pPr>
+      <w:r>
+        <w:rPr>
+          <w:rFonts w:ascii="Times New Roman" w:hAnsi="Times New Roman" w:cs="Times New Roman"/>
+          <w:sz w:val="28"/>
+          <w:szCs w:val="28"/>
+          <w:lang w:val="en-US"/>
+        </w:rPr>
+        <w:t xml:space="preserve">    pub_date = models.DateTimeField(auto_now_add=True, verbose_name="Дата")</w:t>
+      </w:r>
+    </w:p>
+    <w:p>
+      <w:pPr>
+        <w:spacing w:after="0" w:line="360" w:lineRule="auto"/>
+        <w:jc w:val="both"/>
+        <w:rPr>
+          <w:rFonts w:ascii="Times New Roman" w:hAnsi="Times New Roman" w:cs="Times New Roman"/>
+          <w:sz w:val="28"/>
+          <w:szCs w:val="28"/>
+          <w:lang w:val="en-US"/>
+        </w:rPr>
+      </w:pPr>
+      <w:r>
+        <w:rPr>
+          <w:rFonts w:ascii="Times New Roman" w:hAnsi="Times New Roman" w:cs="Times New Roman"/>
+          <w:sz w:val="28"/>
+          <w:szCs w:val="28"/>
+          <w:lang w:val="en-US"/>
+        </w:rPr>
+        <w:t xml:space="preserve">    </w:t>
+      </w:r>
+    </w:p>
+    <w:p>
+      <w:pPr>
+        <w:spacing w:after="0" w:line="360" w:lineRule="auto"/>
+        <w:jc w:val="both"/>
+        <w:rPr>
+          <w:rFonts w:ascii="Times New Roman" w:hAnsi="Times New Roman" w:cs="Times New Roman"/>
+          <w:sz w:val="28"/>
+          <w:szCs w:val="28"/>
+        </w:rPr>
+      </w:pPr>
+      <w:r>
+        <w:rPr>
+          <w:rFonts w:ascii="Times New Roman" w:hAnsi="Times New Roman" w:cs="Times New Roman"/>
+          <w:sz w:val="28"/>
+          <w:szCs w:val="28"/>
+          <w:lang w:val="en-US"/>
+        </w:rPr>
+        <w:t xml:space="preserve">    </w:t>
+      </w:r>
+      <w:r>
+        <w:rPr>
+          <w:rFonts w:ascii="Times New Roman" w:hAnsi="Times New Roman" w:cs="Times New Roman"/>
+          <w:sz w:val="28"/>
+          <w:szCs w:val="28"/>
+        </w:rPr>
+        <w:t># Связь с таблицей пользователей. При удалении юзера удаляются его статьи.</w:t>
+      </w:r>
+    </w:p>
+    <w:p>
+      <w:pPr>
+        <w:spacing w:after="0" w:line="360" w:lineRule="auto"/>
+        <w:jc w:val="both"/>
+        <w:rPr>
+          <w:rFonts w:ascii="Times New Roman" w:hAnsi="Times New Roman" w:cs="Times New Roman"/>
+          <w:sz w:val="28"/>
+          <w:szCs w:val="28"/>
+          <w:lang w:val="en-US"/>
+        </w:rPr>
+      </w:pPr>
+      <w:r>
+        <w:rPr>
+          <w:rFonts w:ascii="Times New Roman" w:hAnsi="Times New Roman" w:cs="Times New Roman"/>
+          <w:sz w:val="28"/>
+          <w:szCs w:val="28"/>
+        </w:rPr>
+        <w:t xml:space="preserve">    </w:t>
+      </w:r>
+      <w:r>
+        <w:rPr>
+          <w:rFonts w:ascii="Times New Roman" w:hAnsi="Times New Roman" w:cs="Times New Roman"/>
+          <w:sz w:val="28"/>
+          <w:szCs w:val="28"/>
+          <w:lang w:val="en-US"/>
+        </w:rPr>
+        <w:t>author = models.ForeignKey(User, on_delete=models.CASCADE, verbose_name="Автор")</w:t>
+      </w:r>
+    </w:p>
+    <w:p>
+      <w:pPr>
+        <w:spacing w:after="0" w:line="360" w:lineRule="auto"/>
+        <w:jc w:val="both"/>
+        <w:rPr>
+          <w:rFonts w:ascii="Times New Roman" w:hAnsi="Times New Roman" w:cs="Times New Roman"/>
+          <w:sz w:val="28"/>
+          <w:szCs w:val="28"/>
+          <w:lang w:val="en-US"/>
+        </w:rPr>
+      </w:pPr>
+      <w:r>
+        <w:rPr>
+          <w:rFonts w:ascii="Times New Roman" w:hAnsi="Times New Roman" w:cs="Times New Roman"/>
+          <w:sz w:val="28"/>
+          <w:szCs w:val="28"/>
+          <w:lang w:val="en-US"/>
+        </w:rPr>
+        <w:t xml:space="preserve">    group = models.ForeignKey(Group, on_delete=models.CASCADE, verbose_name="Группа")</w:t>
+      </w:r>
+    </w:p>
+    <w:p>
+      <w:pPr>
+        <w:spacing w:after="0" w:line="360" w:lineRule="auto"/>
+        <w:jc w:val="both"/>
+        <w:rPr>
+          <w:rFonts w:ascii="Times New Roman" w:hAnsi="Times New Roman" w:cs="Times New Roman"/>
+          <w:sz w:val="28"/>
+          <w:szCs w:val="28"/>
+          <w:lang w:val="en-US"/>
+        </w:rPr>
+      </w:pPr>
+    </w:p>
+    <w:p>
+      <w:pPr>
+        <w:spacing w:after="0" w:line="360" w:lineRule="auto"/>
+        <w:jc w:val="both"/>
+        <w:rPr>
+          <w:rFonts w:ascii="Times New Roman" w:hAnsi="Times New Roman" w:cs="Times New Roman"/>
+          <w:sz w:val="28"/>
+          <w:szCs w:val="28"/>
+          <w:lang w:val="en-US"/>
+        </w:rPr>
+      </w:pPr>
+      <w:r>
+        <w:rPr>
+          <w:rFonts w:ascii="Times New Roman" w:hAnsi="Times New Roman" w:cs="Times New Roman"/>
+          <w:sz w:val="28"/>
+          <w:szCs w:val="28"/>
+          <w:lang w:val="en-US"/>
+        </w:rPr>
+        <w:t xml:space="preserve">    def __str__(self):</w:t>
+      </w:r>
+    </w:p>
+    <w:p>
+      <w:pPr>
+        <w:spacing w:after="0" w:line="360" w:lineRule="auto"/>
+        <w:jc w:val="both"/>
+        <w:rPr>
+          <w:rFonts w:ascii="Times New Roman" w:hAnsi="Times New Roman" w:cs="Times New Roman"/>
+          <w:sz w:val="28"/>
+          <w:szCs w:val="28"/>
+          <w:lang w:val="en-US"/>
+        </w:rPr>
+      </w:pPr>
+      <w:r>
+        <w:rPr>
+          <w:rFonts w:ascii="Times New Roman" w:hAnsi="Times New Roman" w:cs="Times New Roman"/>
+          <w:sz w:val="28"/>
+          <w:szCs w:val="28"/>
+          <w:lang w:val="en-US"/>
+        </w:rPr>
+        <w:t xml:space="preserve">        return self.title</w:t>
+      </w:r>
+    </w:p>
+    <w:p>
+      <w:pPr>
+        <w:spacing w:after="0" w:line="360" w:lineRule="auto"/>
+        <w:jc w:val="both"/>
+        <w:rPr>
+          <w:rFonts w:ascii="Times New Roman" w:hAnsi="Times New Roman" w:cs="Times New Roman"/>
+          <w:b/>
+          <w:sz w:val="28"/>
+          <w:szCs w:val="28"/>
+          <w:lang w:val="en-US"/>
+        </w:rPr>
+      </w:pPr>
+      <w:r>
+        <w:rPr>
+          <w:rFonts w:ascii="Times New Roman" w:hAnsi="Times New Roman" w:cs="Times New Roman"/>
+          <w:b/>
+          <w:sz w:val="28"/>
+          <w:szCs w:val="28"/>
+        </w:rPr>
+        <w:t>Листинг</w:t>
+      </w:r>
+      <w:r>
+        <w:rPr>
+          <w:rFonts w:ascii="Times New Roman" w:hAnsi="Times New Roman" w:cs="Times New Roman"/>
+          <w:b/>
+          <w:sz w:val="28"/>
+          <w:szCs w:val="28"/>
+          <w:lang w:val="en-US"/>
+        </w:rPr>
+        <w:t xml:space="preserve"> </w:t>
+      </w:r>
+      <w:r>
+        <w:rPr>
+          <w:rFonts w:ascii="Times New Roman" w:hAnsi="Times New Roman" w:cs="Times New Roman"/>
+          <w:b/>
+          <w:sz w:val="28"/>
+          <w:szCs w:val="28"/>
+        </w:rPr>
+        <w:t>кода</w:t>
+      </w:r>
+      <w:r>
+        <w:rPr>
+          <w:rFonts w:ascii="Times New Roman" w:hAnsi="Times New Roman" w:cs="Times New Roman"/>
+          <w:b/>
+          <w:sz w:val="28"/>
+          <w:szCs w:val="28"/>
+          <w:lang w:val="en-US"/>
+        </w:rPr>
+        <w:t xml:space="preserve"> </w:t>
+      </w:r>
+      <w:r>
+        <w:rPr>
+          <w:rFonts w:ascii="Times New Roman" w:hAnsi="Times New Roman" w:cs="Times New Roman"/>
+          <w:b/>
+          <w:sz w:val="28"/>
+          <w:szCs w:val="28"/>
+          <w:lang w:val="en-US"/>
+        </w:rPr>
+        <w:t xml:space="preserve">(views.py — </w:t>
+      </w:r>
+      <w:r>
+        <w:rPr>
+          <w:rFonts w:ascii="Times New Roman" w:hAnsi="Times New Roman" w:cs="Times New Roman"/>
+          <w:b/>
+          <w:sz w:val="28"/>
+          <w:szCs w:val="28"/>
+        </w:rPr>
+        <w:t>Логика</w:t>
+      </w:r>
+      <w:r>
+        <w:rPr>
+          <w:rFonts w:ascii="Times New Roman" w:hAnsi="Times New Roman" w:cs="Times New Roman"/>
+          <w:b/>
+          <w:sz w:val="28"/>
+          <w:szCs w:val="28"/>
+          <w:lang w:val="en-US"/>
+        </w:rPr>
+        <w:t xml:space="preserve"> </w:t>
+      </w:r>
+      <w:r>
+        <w:rPr>
+          <w:rFonts w:ascii="Times New Roman" w:hAnsi="Times New Roman" w:cs="Times New Roman"/>
+          <w:b/>
+          <w:sz w:val="28"/>
+          <w:szCs w:val="28"/>
+        </w:rPr>
+        <w:t>защиты</w:t>
+      </w:r>
+      <w:r>
+        <w:rPr>
+          <w:rFonts w:ascii="Times New Roman" w:hAnsi="Times New Roman" w:cs="Times New Roman"/>
+          <w:b/>
+          <w:sz w:val="28"/>
+          <w:szCs w:val="28"/>
+          <w:lang w:val="en-US"/>
+        </w:rPr>
+        <w:t xml:space="preserve"> </w:t>
+      </w:r>
+      <w:r>
+        <w:rPr>
+          <w:rFonts w:ascii="Times New Roman" w:hAnsi="Times New Roman" w:cs="Times New Roman"/>
+          <w:b/>
+          <w:sz w:val="28"/>
+          <w:szCs w:val="28"/>
+        </w:rPr>
+        <w:t>и</w:t>
+      </w:r>
+      <w:r>
+        <w:rPr>
+          <w:rFonts w:ascii="Times New Roman" w:hAnsi="Times New Roman" w:cs="Times New Roman"/>
+          <w:b/>
+          <w:sz w:val="28"/>
+          <w:szCs w:val="28"/>
+          <w:lang w:val="en-US"/>
+        </w:rPr>
+        <w:t xml:space="preserve"> «</w:t>
+      </w:r>
+      <w:r>
+        <w:rPr>
+          <w:rFonts w:ascii="Times New Roman" w:hAnsi="Times New Roman" w:cs="Times New Roman"/>
+          <w:b/>
+          <w:sz w:val="28"/>
+          <w:szCs w:val="28"/>
+        </w:rPr>
+        <w:t>Мои</w:t>
+      </w:r>
+      <w:r>
+        <w:rPr>
+          <w:rFonts w:ascii="Times New Roman" w:hAnsi="Times New Roman" w:cs="Times New Roman"/>
+          <w:b/>
+          <w:sz w:val="28"/>
+          <w:szCs w:val="28"/>
+          <w:lang w:val="en-US"/>
+        </w:rPr>
+        <w:t xml:space="preserve"> </w:t>
+      </w:r>
+      <w:r>
+        <w:rPr>
+          <w:rFonts w:ascii="Times New Roman" w:hAnsi="Times New Roman" w:cs="Times New Roman"/>
+          <w:b/>
+          <w:sz w:val="28"/>
+          <w:szCs w:val="28"/>
+        </w:rPr>
+        <w:t>статьи</w:t>
+      </w:r>
+      <w:r>
+        <w:rPr>
+          <w:rFonts w:ascii="Times New Roman" w:hAnsi="Times New Roman" w:cs="Times New Roman"/>
+          <w:b/>
+          <w:sz w:val="28"/>
+          <w:szCs w:val="28"/>
+          <w:lang w:val="en-US"/>
+        </w:rPr>
+        <w:t>»):</w:t>
+      </w:r>
+    </w:p>
+    <w:p>
+      <w:pPr>
+        <w:spacing w:after="0" w:line="360" w:lineRule="auto"/>
+        <w:jc w:val="both"/>
+        <w:rPr>
+          <w:rFonts w:ascii="Times New Roman" w:hAnsi="Times New Roman" w:cs="Times New Roman"/>
+          <w:sz w:val="28"/>
+          <w:szCs w:val="28"/>
+          <w:lang w:val="en-US"/>
+        </w:rPr>
+      </w:pPr>
+      <w:r>
+        <w:rPr>
+          <w:rFonts w:ascii="Times New Roman" w:hAnsi="Times New Roman" w:cs="Times New Roman"/>
+          <w:sz w:val="28"/>
+          <w:szCs w:val="28"/>
+          <w:lang w:val="en-US"/>
+        </w:rPr>
+        <w:t>from django.shortcuts import render, redirect, get_object_or_404</w:t>
+      </w:r>
+    </w:p>
+    <w:p>
+      <w:pPr>
+        <w:spacing w:after="0" w:line="360" w:lineRule="auto"/>
+        <w:jc w:val="both"/>
+        <w:rPr>
+          <w:rFonts w:ascii="Times New Roman" w:hAnsi="Times New Roman" w:cs="Times New Roman"/>
+          <w:sz w:val="28"/>
+          <w:szCs w:val="28"/>
+          <w:lang w:val="en-US"/>
+        </w:rPr>
+      </w:pPr>
+      <w:r>
+        <w:rPr>
+          <w:rFonts w:ascii="Times New Roman" w:hAnsi="Times New Roman" w:cs="Times New Roman"/>
+          <w:sz w:val="28"/>
+          <w:szCs w:val="28"/>
+          <w:lang w:val="en-US"/>
+        </w:rPr>
+        <w:t>from django.contrib.auth.decorators import login_required</w:t>
+      </w:r>
+    </w:p>
+    <w:p>
+      <w:pPr>
+        <w:spacing w:after="0" w:line="360" w:lineRule="auto"/>
+        <w:jc w:val="both"/>
+        <w:rPr>
+          <w:rFonts w:ascii="Times New Roman" w:hAnsi="Times New Roman" w:cs="Times New Roman"/>
+          <w:sz w:val="28"/>
+          <w:szCs w:val="28"/>
+          <w:lang w:val="en-US"/>
+        </w:rPr>
+      </w:pPr>
+      <w:r>
+        <w:rPr>
+          <w:rFonts w:ascii="Times New Roman" w:hAnsi="Times New Roman" w:cs="Times New Roman"/>
+          <w:sz w:val="28"/>
+          <w:szCs w:val="28"/>
+          <w:lang w:val="en-US"/>
+        </w:rPr>
+        <w:t>from django.http import HttpResponseForbidden</w:t>
+      </w:r>
+    </w:p>
+    <w:p>
+      <w:pPr>
+        <w:spacing w:after="0" w:line="360" w:lineRule="auto"/>
+        <w:jc w:val="both"/>
+        <w:rPr>
+          <w:rFonts w:ascii="Times New Roman" w:hAnsi="Times New Roman" w:cs="Times New Roman"/>
+          <w:sz w:val="28"/>
+          <w:szCs w:val="28"/>
+          <w:lang w:val="en-US"/>
+        </w:rPr>
+      </w:pPr>
+      <w:r>
+        <w:rPr>
+          <w:rFonts w:ascii="Times New Roman" w:hAnsi="Times New Roman" w:cs="Times New Roman"/>
+          <w:sz w:val="28"/>
+          <w:szCs w:val="28"/>
+          <w:lang w:val="en-US"/>
+        </w:rPr>
+        <w:t>from .models import Article</w:t>
+      </w:r>
+    </w:p>
+    <w:p>
+      <w:pPr>
+        <w:spacing w:after="0" w:line="360" w:lineRule="auto"/>
+        <w:jc w:val="both"/>
+        <w:rPr>
+          <w:rFonts w:ascii="Times New Roman" w:hAnsi="Times New Roman" w:cs="Times New Roman"/>
+          <w:sz w:val="28"/>
+          <w:szCs w:val="28"/>
+          <w:lang w:val="en-US"/>
+        </w:rPr>
+      </w:pPr>
+      <w:r>
+        <w:rPr>
+          <w:rFonts w:ascii="Times New Roman" w:hAnsi="Times New Roman" w:cs="Times New Roman"/>
+          <w:sz w:val="28"/>
+          <w:szCs w:val="28"/>
+          <w:lang w:val="en-US"/>
+        </w:rPr>
+        <w:t>from .forms import ArticleForm</w:t>
+      </w:r>
+    </w:p>
+    <w:p>
+      <w:pPr>
+        <w:spacing w:after="0" w:line="360" w:lineRule="auto"/>
+        <w:jc w:val="both"/>
+        <w:rPr>
+          <w:rFonts w:ascii="Times New Roman" w:hAnsi="Times New Roman" w:cs="Times New Roman"/>
+          <w:sz w:val="28"/>
+          <w:szCs w:val="28"/>
+          <w:lang w:val="en-US"/>
+        </w:rPr>
+      </w:pPr>
+    </w:p>
+    <w:p>
+      <w:pPr>
+        <w:spacing w:after="0" w:line="360" w:lineRule="auto"/>
+        <w:jc w:val="both"/>
+        <w:rPr>
+          <w:rFonts w:ascii="Times New Roman" w:hAnsi="Times New Roman" w:cs="Times New Roman"/>
+          <w:sz w:val="28"/>
+          <w:szCs w:val="28"/>
+        </w:rPr>
+      </w:pPr>
+      <w:r>
+        <w:rPr>
+          <w:rFonts w:ascii="Times New Roman" w:hAnsi="Times New Roman" w:cs="Times New Roman"/>
+          <w:sz w:val="28"/>
+          <w:szCs w:val="28"/>
+        </w:rPr>
+        <w:lastRenderedPageBreak/>
+        <w:t># Раздел "Мои статьи" (аналог личного кабинета)</w:t>
+      </w:r>
+    </w:p>
+    <w:p>
+      <w:pPr>
+        <w:spacing w:after="0" w:line="360" w:lineRule="auto"/>
+        <w:jc w:val="both"/>
+        <w:rPr>
+          <w:rFonts w:ascii="Times New Roman" w:hAnsi="Times New Roman" w:cs="Times New Roman"/>
+          <w:sz w:val="28"/>
+          <w:szCs w:val="28"/>
+          <w:lang w:val="en-US"/>
+        </w:rPr>
+      </w:pPr>
+      <w:r>
+        <w:rPr>
+          <w:rFonts w:ascii="Times New Roman" w:hAnsi="Times New Roman" w:cs="Times New Roman"/>
+          <w:sz w:val="28"/>
+          <w:szCs w:val="28"/>
+          <w:lang w:val="en-US"/>
+        </w:rPr>
+        <w:t>@login_required</w:t>
+      </w:r>
+    </w:p>
+    <w:p>
+      <w:pPr>
+        <w:spacing w:after="0" w:line="360" w:lineRule="auto"/>
+        <w:jc w:val="both"/>
+        <w:rPr>
+          <w:rFonts w:ascii="Times New Roman" w:hAnsi="Times New Roman" w:cs="Times New Roman"/>
+          <w:sz w:val="28"/>
+          <w:szCs w:val="28"/>
+          <w:lang w:val="en-US"/>
+        </w:rPr>
+      </w:pPr>
+      <w:r>
+        <w:rPr>
+          <w:rFonts w:ascii="Times New Roman" w:hAnsi="Times New Roman" w:cs="Times New Roman"/>
+          <w:sz w:val="28"/>
+          <w:szCs w:val="28"/>
+          <w:lang w:val="en-US"/>
+        </w:rPr>
+        <w:t>def my_articles(request):</w:t>
+      </w:r>
+    </w:p>
+    <w:p>
+      <w:pPr>
+        <w:spacing w:after="0" w:line="360" w:lineRule="auto"/>
+        <w:jc w:val="both"/>
+        <w:rPr>
+          <w:rFonts w:ascii="Times New Roman" w:hAnsi="Times New Roman" w:cs="Times New Roman"/>
+          <w:sz w:val="28"/>
+          <w:szCs w:val="28"/>
+          <w:lang w:val="en-US"/>
+        </w:rPr>
+      </w:pPr>
+      <w:r>
+        <w:rPr>
+          <w:rFonts w:ascii="Times New Roman" w:hAnsi="Times New Roman" w:cs="Times New Roman"/>
+          <w:sz w:val="28"/>
+          <w:szCs w:val="28"/>
+          <w:lang w:val="en-US"/>
+        </w:rPr>
+        <w:t xml:space="preserve">    # Фильтруем статьи только текущего пользователя</w:t>
+      </w:r>
+    </w:p>
+    <w:p>
+      <w:pPr>
+        <w:spacing w:after="0" w:line="360" w:lineRule="auto"/>
+        <w:jc w:val="both"/>
+        <w:rPr>
+          <w:rFonts w:ascii="Times New Roman" w:hAnsi="Times New Roman" w:cs="Times New Roman"/>
+          <w:sz w:val="28"/>
+          <w:szCs w:val="28"/>
+          <w:lang w:val="en-US"/>
+        </w:rPr>
+      </w:pPr>
+      <w:r>
+        <w:rPr>
+          <w:rFonts w:ascii="Times New Roman" w:hAnsi="Times New Roman" w:cs="Times New Roman"/>
+          <w:sz w:val="28"/>
+          <w:szCs w:val="28"/>
+          <w:lang w:val="en-US"/>
+        </w:rPr>
+        <w:t xml:space="preserve">    articles = Article.objects.filter(author=request.user).order_by('-pub_date')</w:t>
+      </w:r>
+    </w:p>
+    <w:p>
+      <w:pPr>
+        <w:spacing w:after="0" w:line="360" w:lineRule="auto"/>
+        <w:jc w:val="both"/>
+        <w:rPr>
+          <w:rFonts w:ascii="Times New Roman" w:hAnsi="Times New Roman" w:cs="Times New Roman"/>
+          <w:sz w:val="28"/>
+          <w:szCs w:val="28"/>
+          <w:lang w:val="en-US"/>
+        </w:rPr>
+      </w:pPr>
+      <w:r>
+        <w:rPr>
+          <w:rFonts w:ascii="Times New Roman" w:hAnsi="Times New Roman" w:cs="Times New Roman"/>
+          <w:sz w:val="28"/>
+          <w:szCs w:val="28"/>
+          <w:lang w:val="en-US"/>
+        </w:rPr>
+        <w:t xml:space="preserve">    return render(request, 'blog/article_list.html', {'articles': articles})</w:t>
+      </w:r>
+    </w:p>
+    <w:p>
+      <w:pPr>
+        <w:spacing w:after="0" w:line="360" w:lineRule="auto"/>
+        <w:jc w:val="both"/>
+        <w:rPr>
+          <w:rFonts w:ascii="Times New Roman" w:hAnsi="Times New Roman" w:cs="Times New Roman"/>
+          <w:sz w:val="28"/>
+          <w:szCs w:val="28"/>
+          <w:lang w:val="en-US"/>
+        </w:rPr>
+      </w:pPr>
+    </w:p>
+    <w:p>
+      <w:pPr>
+        <w:spacing w:after="0" w:line="360" w:lineRule="auto"/>
+        <w:jc w:val="both"/>
+        <w:rPr>
+          <w:rFonts w:ascii="Times New Roman" w:hAnsi="Times New Roman" w:cs="Times New Roman"/>
+          <w:sz w:val="28"/>
+          <w:szCs w:val="28"/>
+        </w:rPr>
+      </w:pPr>
+      <w:r>
+        <w:rPr>
+          <w:rFonts w:ascii="Times New Roman" w:hAnsi="Times New Roman" w:cs="Times New Roman"/>
+          <w:sz w:val="28"/>
+          <w:szCs w:val="28"/>
+        </w:rPr>
+        <w:t># Редактирование с проверкой прав</w:t>
+      </w:r>
+    </w:p>
+    <w:p>
+      <w:pPr>
+        <w:spacing w:after="0" w:line="360" w:lineRule="auto"/>
+        <w:jc w:val="both"/>
+        <w:rPr>
+          <w:rFonts w:ascii="Times New Roman" w:hAnsi="Times New Roman" w:cs="Times New Roman"/>
+          <w:sz w:val="28"/>
+          <w:szCs w:val="28"/>
+        </w:rPr>
+      </w:pPr>
+      <w:r>
+        <w:rPr>
+          <w:rFonts w:ascii="Times New Roman" w:hAnsi="Times New Roman" w:cs="Times New Roman"/>
+          <w:sz w:val="28"/>
+          <w:szCs w:val="28"/>
+        </w:rPr>
+        <w:t>@</w:t>
+      </w:r>
+      <w:r>
+        <w:rPr>
+          <w:rFonts w:ascii="Times New Roman" w:hAnsi="Times New Roman" w:cs="Times New Roman"/>
+          <w:sz w:val="28"/>
+          <w:szCs w:val="28"/>
+          <w:lang w:val="en-US"/>
+        </w:rPr>
+        <w:t>login</w:t>
+      </w:r>
+      <w:r>
+        <w:rPr>
+          <w:rFonts w:ascii="Times New Roman" w:hAnsi="Times New Roman" w:cs="Times New Roman"/>
+          <w:sz w:val="28"/>
+          <w:szCs w:val="28"/>
+        </w:rPr>
+        <w:t>_</w:t>
+      </w:r>
+      <w:r>
+        <w:rPr>
+          <w:rFonts w:ascii="Times New Roman" w:hAnsi="Times New Roman" w:cs="Times New Roman"/>
+          <w:sz w:val="28"/>
+          <w:szCs w:val="28"/>
+          <w:lang w:val="en-US"/>
+        </w:rPr>
+        <w:t>required</w:t>
+      </w:r>
+    </w:p>
+    <w:p>
+      <w:pPr>
+        <w:spacing w:after="0" w:line="360" w:lineRule="auto"/>
+        <w:jc w:val="both"/>
+        <w:rPr>
+          <w:rFonts w:ascii="Times New Roman" w:hAnsi="Times New Roman" w:cs="Times New Roman"/>
+          <w:sz w:val="28"/>
+          <w:szCs w:val="28"/>
+          <w:lang w:val="en-US"/>
+        </w:rPr>
+      </w:pPr>
+      <w:r>
+        <w:rPr>
+          <w:rFonts w:ascii="Times New Roman" w:hAnsi="Times New Roman" w:cs="Times New Roman"/>
+          <w:sz w:val="28"/>
+          <w:szCs w:val="28"/>
+          <w:lang w:val="en-US"/>
+        </w:rPr>
+        <w:t>def article_update(request, pk):</w:t>
+      </w:r>
+    </w:p>
+    <w:p>
+      <w:pPr>
+        <w:spacing w:after="0" w:line="360" w:lineRule="auto"/>
+        <w:jc w:val="both"/>
+        <w:rPr>
+          <w:rFonts w:ascii="Times New Roman" w:hAnsi="Times New Roman" w:cs="Times New Roman"/>
+          <w:sz w:val="28"/>
+          <w:szCs w:val="28"/>
+          <w:lang w:val="en-US"/>
+        </w:rPr>
+      </w:pPr>
+      <w:r>
+        <w:rPr>
+          <w:rFonts w:ascii="Times New Roman" w:hAnsi="Times New Roman" w:cs="Times New Roman"/>
+          <w:sz w:val="28"/>
+          <w:szCs w:val="28"/>
+          <w:lang w:val="en-US"/>
+        </w:rPr>
+        <w:t xml:space="preserve">    article = get_object_or_404(Article, pk=pk)</w:t>
+      </w:r>
+    </w:p>
+    <w:p>
+      <w:pPr>
+        <w:spacing w:after="0" w:line="360" w:lineRule="auto"/>
+        <w:jc w:val="both"/>
+        <w:rPr>
+          <w:rFonts w:ascii="Times New Roman" w:hAnsi="Times New Roman" w:cs="Times New Roman"/>
+          <w:sz w:val="28"/>
+          <w:szCs w:val="28"/>
+          <w:lang w:val="en-US"/>
+        </w:rPr>
+      </w:pPr>
+      <w:r>
+        <w:rPr>
+          <w:rFonts w:ascii="Times New Roman" w:hAnsi="Times New Roman" w:cs="Times New Roman"/>
+          <w:sz w:val="28"/>
+          <w:szCs w:val="28"/>
+          <w:lang w:val="en-US"/>
+        </w:rPr>
+        <w:t xml:space="preserve">    </w:t>
+      </w:r>
+    </w:p>
+    <w:p>
+      <w:pPr>
+        <w:spacing w:after="0" w:line="360" w:lineRule="auto"/>
+        <w:jc w:val="both"/>
+        <w:rPr>
+          <w:rFonts w:ascii="Times New Roman" w:hAnsi="Times New Roman" w:cs="Times New Roman"/>
+          <w:sz w:val="28"/>
+          <w:szCs w:val="28"/>
+        </w:rPr>
+      </w:pPr>
+      <w:r>
+        <w:rPr>
+          <w:rFonts w:ascii="Times New Roman" w:hAnsi="Times New Roman" w:cs="Times New Roman"/>
+          <w:sz w:val="28"/>
+          <w:szCs w:val="28"/>
+          <w:lang w:val="en-US"/>
+        </w:rPr>
+        <w:t xml:space="preserve">    </w:t>
+      </w:r>
+      <w:r>
+        <w:rPr>
+          <w:rFonts w:ascii="Times New Roman" w:hAnsi="Times New Roman" w:cs="Times New Roman"/>
+          <w:sz w:val="28"/>
+          <w:szCs w:val="28"/>
+        </w:rPr>
+        <w:t># Защита: редактировать может только автор</w:t>
+      </w:r>
+    </w:p>
+    <w:p>
+      <w:pPr>
+        <w:spacing w:after="0" w:line="360" w:lineRule="auto"/>
+        <w:jc w:val="both"/>
+        <w:rPr>
+          <w:rFonts w:ascii="Times New Roman" w:hAnsi="Times New Roman" w:cs="Times New Roman"/>
+          <w:sz w:val="28"/>
+          <w:szCs w:val="28"/>
+        </w:rPr>
+      </w:pPr>
+      <w:r>
+        <w:rPr>
+          <w:rFonts w:ascii="Times New Roman" w:hAnsi="Times New Roman" w:cs="Times New Roman"/>
+          <w:sz w:val="28"/>
+          <w:szCs w:val="28"/>
+        </w:rPr>
+        <w:t xml:space="preserve">    </w:t>
+      </w:r>
+      <w:r>
+        <w:rPr>
+          <w:rFonts w:ascii="Times New Roman" w:hAnsi="Times New Roman" w:cs="Times New Roman"/>
+          <w:sz w:val="28"/>
+          <w:szCs w:val="28"/>
+          <w:lang w:val="en-US"/>
+        </w:rPr>
+        <w:t>if</w:t>
+      </w:r>
+      <w:r>
+        <w:rPr>
+          <w:rFonts w:ascii="Times New Roman" w:hAnsi="Times New Roman" w:cs="Times New Roman"/>
+          <w:sz w:val="28"/>
+          <w:szCs w:val="28"/>
+        </w:rPr>
+        <w:t xml:space="preserve"> </w:t>
+      </w:r>
+      <w:r>
+        <w:rPr>
+          <w:rFonts w:ascii="Times New Roman" w:hAnsi="Times New Roman" w:cs="Times New Roman"/>
+          <w:sz w:val="28"/>
+          <w:szCs w:val="28"/>
+          <w:lang w:val="en-US"/>
+        </w:rPr>
+        <w:t>request</w:t>
+      </w:r>
+      <w:r>
+        <w:rPr>
+          <w:rFonts w:ascii="Times New Roman" w:hAnsi="Times New Roman" w:cs="Times New Roman"/>
+          <w:sz w:val="28"/>
+          <w:szCs w:val="28"/>
+        </w:rPr>
+        <w:t>.</w:t>
+      </w:r>
+      <w:r>
+        <w:rPr>
+          <w:rFonts w:ascii="Times New Roman" w:hAnsi="Times New Roman" w:cs="Times New Roman"/>
+          <w:sz w:val="28"/>
+          <w:szCs w:val="28"/>
+          <w:lang w:val="en-US"/>
+        </w:rPr>
+        <w:t>user</w:t>
+      </w:r>
+      <w:r>
+        <w:rPr>
+          <w:rFonts w:ascii="Times New Roman" w:hAnsi="Times New Roman" w:cs="Times New Roman"/>
+          <w:sz w:val="28"/>
+          <w:szCs w:val="28"/>
+        </w:rPr>
+        <w:t xml:space="preserve"> != </w:t>
+      </w:r>
+      <w:r>
+        <w:rPr>
+          <w:rFonts w:ascii="Times New Roman" w:hAnsi="Times New Roman" w:cs="Times New Roman"/>
+          <w:sz w:val="28"/>
+          <w:szCs w:val="28"/>
+          <w:lang w:val="en-US"/>
+        </w:rPr>
+        <w:t>article</w:t>
+      </w:r>
+      <w:r>
+        <w:rPr>
+          <w:rFonts w:ascii="Times New Roman" w:hAnsi="Times New Roman" w:cs="Times New Roman"/>
+          <w:sz w:val="28"/>
+          <w:szCs w:val="28"/>
+        </w:rPr>
+        <w:t>.</w:t>
+      </w:r>
+      <w:r>
+        <w:rPr>
+          <w:rFonts w:ascii="Times New Roman" w:hAnsi="Times New Roman" w:cs="Times New Roman"/>
+          <w:sz w:val="28"/>
+          <w:szCs w:val="28"/>
+          <w:lang w:val="en-US"/>
+        </w:rPr>
+        <w:t>author</w:t>
+      </w:r>
+      <w:r>
+        <w:rPr>
+          <w:rFonts w:ascii="Times New Roman" w:hAnsi="Times New Roman" w:cs="Times New Roman"/>
+          <w:sz w:val="28"/>
+          <w:szCs w:val="28"/>
+        </w:rPr>
         <w:t>:</w:t>
       </w:r>
     </w:p>
@@ -431,339 +1475,249 @@
           <w:rFonts w:ascii="Times New Roman" w:hAnsi="Times New Roman" w:cs="Times New Roman"/>
           <w:sz w:val="28"/>
           <w:szCs w:val="28"/>
-          <w:lang w:val="en-US"/>
-        </w:rPr>
-      </w:pPr>
-      <w:r>
-        <w:rPr>
-          <w:rFonts w:ascii="Times New Roman" w:hAnsi="Times New Roman" w:cs="Times New Roman"/>
-          <w:sz w:val="28"/>
-          <w:szCs w:val="28"/>
-          <w:lang w:val="en-US"/>
-        </w:rPr>
-        <w:t>from django.db import models</w:t>
-      </w:r>
-    </w:p>
-    <w:p>
-      <w:pPr>
-        <w:spacing w:after="0" w:line="360" w:lineRule="auto"/>
-        <w:jc w:val="both"/>
-        <w:rPr>
-          <w:rFonts w:ascii="Times New Roman" w:hAnsi="Times New Roman" w:cs="Times New Roman"/>
-          <w:sz w:val="28"/>
-          <w:szCs w:val="28"/>
-          <w:lang w:val="en-US"/>
-        </w:rPr>
-      </w:pPr>
-    </w:p>
-    <w:p>
-      <w:pPr>
-        <w:spacing w:after="0" w:line="360" w:lineRule="auto"/>
-        <w:jc w:val="both"/>
-        <w:rPr>
-          <w:rFonts w:ascii="Times New Roman" w:hAnsi="Times New Roman" w:cs="Times New Roman"/>
-          <w:sz w:val="28"/>
-          <w:szCs w:val="28"/>
-          <w:lang w:val="en-US"/>
-        </w:rPr>
-      </w:pPr>
-      <w:r>
-        <w:rPr>
-          <w:rFonts w:ascii="Times New Roman" w:hAnsi="Times New Roman" w:cs="Times New Roman"/>
-          <w:sz w:val="28"/>
-          <w:szCs w:val="28"/>
-          <w:lang w:val="en-US"/>
-        </w:rPr>
-        <w:t>class Group(models.Model):</w:t>
-      </w:r>
-    </w:p>
-    <w:p>
-      <w:pPr>
-        <w:spacing w:after="0" w:line="360" w:lineRule="auto"/>
-        <w:jc w:val="both"/>
-        <w:rPr>
-          <w:rFonts w:ascii="Times New Roman" w:hAnsi="Times New Roman" w:cs="Times New Roman"/>
-          <w:sz w:val="28"/>
-          <w:szCs w:val="28"/>
-          <w:lang w:val="en-US"/>
-        </w:rPr>
-      </w:pPr>
-      <w:r>
-        <w:rPr>
-          <w:rFonts w:ascii="Times New Roman" w:hAnsi="Times New Roman" w:cs="Times New Roman"/>
-          <w:sz w:val="28"/>
-          <w:szCs w:val="28"/>
-          <w:lang w:val="en-US"/>
-        </w:rPr>
-        <w:t xml:space="preserve">    name = models.CharField(max_length=100, verbose_name="Название группы")</w:t>
-      </w:r>
-    </w:p>
-    <w:p>
-      <w:pPr>
-        <w:spacing w:after="0" w:line="360" w:lineRule="auto"/>
-        <w:jc w:val="both"/>
-        <w:rPr>
-          <w:rFonts w:ascii="Times New Roman" w:hAnsi="Times New Roman" w:cs="Times New Roman"/>
-          <w:sz w:val="28"/>
-          <w:szCs w:val="28"/>
-          <w:lang w:val="en-US"/>
-        </w:rPr>
-      </w:pPr>
-    </w:p>
-    <w:p>
-      <w:pPr>
-        <w:spacing w:after="0" w:line="360" w:lineRule="auto"/>
-        <w:jc w:val="both"/>
-        <w:rPr>
-          <w:rFonts w:ascii="Times New Roman" w:hAnsi="Times New Roman" w:cs="Times New Roman"/>
-          <w:sz w:val="28"/>
-          <w:szCs w:val="28"/>
-          <w:lang w:val="en-US"/>
-        </w:rPr>
-      </w:pPr>
-      <w:r>
-        <w:rPr>
-          <w:rFonts w:ascii="Times New Roman" w:hAnsi="Times New Roman" w:cs="Times New Roman"/>
-          <w:sz w:val="28"/>
-          <w:szCs w:val="28"/>
-          <w:lang w:val="en-US"/>
-        </w:rPr>
-        <w:t xml:space="preserve">    def __str__(self):</w:t>
-      </w:r>
-    </w:p>
-    <w:p>
-      <w:pPr>
-        <w:spacing w:after="0" w:line="360" w:lineRule="auto"/>
-        <w:jc w:val="both"/>
-        <w:rPr>
-          <w:rFonts w:ascii="Times New Roman" w:hAnsi="Times New Roman" w:cs="Times New Roman"/>
-          <w:sz w:val="28"/>
-          <w:szCs w:val="28"/>
-          <w:lang w:val="en-US"/>
-        </w:rPr>
-      </w:pPr>
-      <w:r>
-        <w:rPr>
-          <w:rFonts w:ascii="Times New Roman" w:hAnsi="Times New Roman" w:cs="Times New Roman"/>
-          <w:sz w:val="28"/>
-          <w:szCs w:val="28"/>
-          <w:lang w:val="en-US"/>
-        </w:rPr>
-        <w:t xml:space="preserve">        return self.name</w:t>
-      </w:r>
-    </w:p>
-    <w:p>
-      <w:pPr>
-        <w:spacing w:after="0" w:line="360" w:lineRule="auto"/>
-        <w:jc w:val="both"/>
-        <w:rPr>
-          <w:rFonts w:ascii="Times New Roman" w:hAnsi="Times New Roman" w:cs="Times New Roman"/>
-          <w:sz w:val="28"/>
-          <w:szCs w:val="28"/>
-          <w:lang w:val="en-US"/>
-        </w:rPr>
-      </w:pPr>
-    </w:p>
-    <w:p>
-      <w:pPr>
-        <w:spacing w:after="0" w:line="360" w:lineRule="auto"/>
-        <w:jc w:val="both"/>
-        <w:rPr>
-          <w:rFonts w:ascii="Times New Roman" w:hAnsi="Times New Roman" w:cs="Times New Roman"/>
-          <w:sz w:val="28"/>
-          <w:szCs w:val="28"/>
-          <w:lang w:val="en-US"/>
-        </w:rPr>
-      </w:pPr>
-      <w:r>
-        <w:rPr>
-          <w:rFonts w:ascii="Times New Roman" w:hAnsi="Times New Roman" w:cs="Times New Roman"/>
-          <w:sz w:val="28"/>
-          <w:szCs w:val="28"/>
-          <w:lang w:val="en-US"/>
-        </w:rPr>
-        <w:t>class Article(models.Model):</w:t>
-      </w:r>
-    </w:p>
-    <w:p>
-      <w:pPr>
-        <w:spacing w:after="0" w:line="360" w:lineRule="auto"/>
-        <w:jc w:val="both"/>
-        <w:rPr>
-          <w:rFonts w:ascii="Times New Roman" w:hAnsi="Times New Roman" w:cs="Times New Roman"/>
-          <w:sz w:val="28"/>
-          <w:szCs w:val="28"/>
-          <w:lang w:val="en-US"/>
-        </w:rPr>
-      </w:pPr>
-      <w:r>
-        <w:rPr>
-          <w:rFonts w:ascii="Times New Roman" w:hAnsi="Times New Roman" w:cs="Times New Roman"/>
-          <w:sz w:val="28"/>
-          <w:szCs w:val="28"/>
-          <w:lang w:val="en-US"/>
-        </w:rPr>
-        <w:t xml:space="preserve">    title = models.CharField(max_length=200, verbose_name="Заголовок")</w:t>
-      </w:r>
-    </w:p>
-    <w:p>
-      <w:pPr>
-        <w:spacing w:after="0" w:line="360" w:lineRule="auto"/>
-        <w:jc w:val="both"/>
-        <w:rPr>
-          <w:rFonts w:ascii="Times New Roman" w:hAnsi="Times New Roman" w:cs="Times New Roman"/>
-          <w:sz w:val="28"/>
-          <w:szCs w:val="28"/>
-          <w:lang w:val="en-US"/>
-        </w:rPr>
-      </w:pPr>
-      <w:r>
-        <w:rPr>
-          <w:rFonts w:ascii="Times New Roman" w:hAnsi="Times New Roman" w:cs="Times New Roman"/>
-          <w:sz w:val="28"/>
-          <w:szCs w:val="28"/>
-          <w:lang w:val="en-US"/>
-        </w:rPr>
-        <w:t xml:space="preserve">    content = models.TextField(verbose_name="Текст статьи")</w:t>
-      </w:r>
-    </w:p>
-    <w:p>
-      <w:pPr>
-        <w:spacing w:after="0" w:line="360" w:lineRule="auto"/>
-        <w:jc w:val="both"/>
-        <w:rPr>
-          <w:rFonts w:ascii="Times New Roman" w:hAnsi="Times New Roman" w:cs="Times New Roman"/>
-          <w:sz w:val="28"/>
-          <w:szCs w:val="28"/>
-          <w:lang w:val="en-US"/>
-        </w:rPr>
-      </w:pPr>
-      <w:r>
-        <w:rPr>
-          <w:rFonts w:ascii="Times New Roman" w:hAnsi="Times New Roman" w:cs="Times New Roman"/>
-          <w:sz w:val="28"/>
-          <w:szCs w:val="28"/>
-          <w:lang w:val="en-US"/>
-        </w:rPr>
-        <w:t xml:space="preserve">    pub_date = models.DateTimeField(auto_now_add=True, verbose_name="Дата")</w:t>
-      </w:r>
-    </w:p>
-    <w:p>
-      <w:pPr>
-        <w:spacing w:after="0" w:line="360" w:lineRule="auto"/>
-        <w:jc w:val="both"/>
-        <w:rPr>
-          <w:rFonts w:ascii="Times New Roman" w:hAnsi="Times New Roman" w:cs="Times New Roman"/>
-          <w:sz w:val="28"/>
-          <w:szCs w:val="28"/>
-          <w:lang w:val="en-US"/>
-        </w:rPr>
-      </w:pPr>
-      <w:r>
-        <w:rPr>
-          <w:rFonts w:ascii="Times New Roman" w:hAnsi="Times New Roman" w:cs="Times New Roman"/>
-          <w:sz w:val="28"/>
-          <w:szCs w:val="28"/>
-          <w:lang w:val="en-US"/>
-        </w:rPr>
-        <w:t xml:space="preserve">    author = models.CharField(max_length=100, verbose_name="Автор")</w:t>
-      </w:r>
-    </w:p>
-    <w:p>
-      <w:pPr>
-        <w:spacing w:after="0" w:line="360" w:lineRule="auto"/>
-        <w:jc w:val="both"/>
-        <w:rPr>
-          <w:rFonts w:ascii="Times New Roman" w:hAnsi="Times New Roman" w:cs="Times New Roman"/>
-          <w:sz w:val="28"/>
-          <w:szCs w:val="28"/>
-          <w:lang w:val="en-US"/>
-        </w:rPr>
-      </w:pPr>
-      <w:r>
-        <w:rPr>
-          <w:rFonts w:ascii="Times New Roman" w:hAnsi="Times New Roman" w:cs="Times New Roman"/>
-          <w:sz w:val="28"/>
-          <w:szCs w:val="28"/>
-          <w:lang w:val="en-US"/>
-        </w:rPr>
-        <w:t xml:space="preserve">    # Связь с таблицей групп</w:t>
-      </w:r>
-    </w:p>
-    <w:p>
-      <w:pPr>
-        <w:spacing w:after="0" w:line="360" w:lineRule="auto"/>
-        <w:jc w:val="both"/>
-        <w:rPr>
-          <w:rFonts w:ascii="Times New Roman" w:hAnsi="Times New Roman" w:cs="Times New Roman"/>
-          <w:sz w:val="28"/>
-          <w:szCs w:val="28"/>
-          <w:lang w:val="en-US"/>
-        </w:rPr>
-      </w:pPr>
-      <w:r>
-        <w:rPr>
-          <w:rFonts w:ascii="Times New Roman" w:hAnsi="Times New Roman" w:cs="Times New Roman"/>
-          <w:sz w:val="28"/>
-          <w:szCs w:val="28"/>
-          <w:lang w:val="en-US"/>
-        </w:rPr>
-        <w:t xml:space="preserve">    group = models.ForeignKey(Group, on_delete=models.CASCADE, verbose_name="Группа")</w:t>
-      </w:r>
-    </w:p>
-    <w:p>
-      <w:pPr>
-        <w:spacing w:after="0" w:line="360" w:lineRule="auto"/>
-        <w:jc w:val="both"/>
-        <w:rPr>
-          <w:rFonts w:ascii="Times New Roman" w:hAnsi="Times New Roman" w:cs="Times New Roman"/>
-          <w:sz w:val="28"/>
-          <w:szCs w:val="28"/>
-          <w:lang w:val="en-US"/>
-        </w:rPr>
-      </w:pPr>
-    </w:p>
-    <w:p>
-      <w:pPr>
-        <w:spacing w:after="0" w:line="360" w:lineRule="auto"/>
-        <w:jc w:val="both"/>
-        <w:rPr>
-          <w:rFonts w:ascii="Times New Roman" w:hAnsi="Times New Roman" w:cs="Times New Roman"/>
-          <w:sz w:val="28"/>
-          <w:szCs w:val="28"/>
-          <w:lang w:val="en-US"/>
-        </w:rPr>
-      </w:pPr>
-      <w:r>
-        <w:rPr>
-          <w:rFonts w:ascii="Times New Roman" w:hAnsi="Times New Roman" w:cs="Times New Roman"/>
-          <w:sz w:val="28"/>
-          <w:szCs w:val="28"/>
-          <w:lang w:val="en-US"/>
-        </w:rPr>
-        <w:t xml:space="preserve">    def __str__(self):</w:t>
-      </w:r>
-    </w:p>
-    <w:p>
-      <w:pPr>
-        <w:spacing w:after="0" w:line="360" w:lineRule="auto"/>
-        <w:jc w:val="both"/>
-        <w:rPr>
-          <w:rFonts w:ascii="Times New Roman" w:hAnsi="Times New Roman" w:cs="Times New Roman"/>
-          <w:sz w:val="28"/>
-          <w:szCs w:val="28"/>
-          <w:lang w:val="en-US"/>
-        </w:rPr>
-      </w:pPr>
-      <w:r>
-        <w:rPr>
-          <w:rFonts w:ascii="Times New Roman" w:hAnsi="Times New Roman" w:cs="Times New Roman"/>
-          <w:sz w:val="28"/>
-          <w:szCs w:val="28"/>
-          <w:lang w:val="en-US"/>
-        </w:rPr>
-        <w:t xml:space="preserve">        return self.title</w:t>
-      </w:r>
+        </w:rPr>
+      </w:pPr>
+      <w:r>
+        <w:rPr>
+          <w:rFonts w:ascii="Times New Roman" w:hAnsi="Times New Roman" w:cs="Times New Roman"/>
+          <w:sz w:val="28"/>
+          <w:szCs w:val="28"/>
+        </w:rPr>
+        <w:t xml:space="preserve">        </w:t>
+      </w:r>
+      <w:r>
+        <w:rPr>
+          <w:rFonts w:ascii="Times New Roman" w:hAnsi="Times New Roman" w:cs="Times New Roman"/>
+          <w:sz w:val="28"/>
+          <w:szCs w:val="28"/>
+          <w:lang w:val="en-US"/>
+        </w:rPr>
+        <w:t>return</w:t>
+      </w:r>
+      <w:r>
+        <w:rPr>
+          <w:rFonts w:ascii="Times New Roman" w:hAnsi="Times New Roman" w:cs="Times New Roman"/>
+          <w:sz w:val="28"/>
+          <w:szCs w:val="28"/>
+        </w:rPr>
+        <w:t xml:space="preserve"> </w:t>
+      </w:r>
+      <w:r>
+        <w:rPr>
+          <w:rFonts w:ascii="Times New Roman" w:hAnsi="Times New Roman" w:cs="Times New Roman"/>
+          <w:sz w:val="28"/>
+          <w:szCs w:val="28"/>
+          <w:lang w:val="en-US"/>
+        </w:rPr>
+        <w:t>HttpResponseForbidden</w:t>
+      </w:r>
+      <w:r>
+        <w:rPr>
+          <w:rFonts w:ascii="Times New Roman" w:hAnsi="Times New Roman" w:cs="Times New Roman"/>
+          <w:sz w:val="28"/>
+          <w:szCs w:val="28"/>
+        </w:rPr>
+        <w:t>("У вас нет прав на редактирование этой статьи.")</w:t>
+      </w:r>
+    </w:p>
+    <w:p>
+      <w:pPr>
+        <w:spacing w:after="0" w:line="360" w:lineRule="auto"/>
+        <w:jc w:val="both"/>
+        <w:rPr>
+          <w:rFonts w:ascii="Times New Roman" w:hAnsi="Times New Roman" w:cs="Times New Roman"/>
+          <w:sz w:val="28"/>
+          <w:szCs w:val="28"/>
+        </w:rPr>
+      </w:pPr>
+    </w:p>
+    <w:p>
+      <w:pPr>
+        <w:spacing w:after="0" w:line="360" w:lineRule="auto"/>
+        <w:jc w:val="both"/>
+        <w:rPr>
+          <w:rFonts w:ascii="Times New Roman" w:hAnsi="Times New Roman" w:cs="Times New Roman"/>
+          <w:sz w:val="28"/>
+          <w:szCs w:val="28"/>
+          <w:lang w:val="en-US"/>
+        </w:rPr>
+      </w:pPr>
+      <w:r>
+        <w:rPr>
+          <w:rFonts w:ascii="Times New Roman" w:hAnsi="Times New Roman" w:cs="Times New Roman"/>
+          <w:sz w:val="28"/>
+          <w:szCs w:val="28"/>
+        </w:rPr>
+        <w:t xml:space="preserve">    </w:t>
+      </w:r>
+      <w:r>
+        <w:rPr>
+          <w:rFonts w:ascii="Times New Roman" w:hAnsi="Times New Roman" w:cs="Times New Roman"/>
+          <w:sz w:val="28"/>
+          <w:szCs w:val="28"/>
+          <w:lang w:val="en-US"/>
+        </w:rPr>
+        <w:t>if request.method == "POST":</w:t>
+      </w:r>
+    </w:p>
+    <w:p>
+      <w:pPr>
+        <w:spacing w:after="0" w:line="360" w:lineRule="auto"/>
+        <w:jc w:val="both"/>
+        <w:rPr>
+          <w:rFonts w:ascii="Times New Roman" w:hAnsi="Times New Roman" w:cs="Times New Roman"/>
+          <w:sz w:val="28"/>
+          <w:szCs w:val="28"/>
+          <w:lang w:val="en-US"/>
+        </w:rPr>
+      </w:pPr>
+      <w:r>
+        <w:rPr>
+          <w:rFonts w:ascii="Times New Roman" w:hAnsi="Times New Roman" w:cs="Times New Roman"/>
+          <w:sz w:val="28"/>
+          <w:szCs w:val="28"/>
+          <w:lang w:val="en-US"/>
+        </w:rPr>
+        <w:t xml:space="preserve">        form = ArticleForm(request.POST, instance=article)</w:t>
+      </w:r>
+    </w:p>
+    <w:p>
+      <w:pPr>
+        <w:spacing w:after="0" w:line="360" w:lineRule="auto"/>
+        <w:jc w:val="both"/>
+        <w:rPr>
+          <w:rFonts w:ascii="Times New Roman" w:hAnsi="Times New Roman" w:cs="Times New Roman"/>
+          <w:sz w:val="28"/>
+          <w:szCs w:val="28"/>
+          <w:lang w:val="en-US"/>
+        </w:rPr>
+      </w:pPr>
+      <w:r>
+        <w:rPr>
+          <w:rFonts w:ascii="Times New Roman" w:hAnsi="Times New Roman" w:cs="Times New Roman"/>
+          <w:sz w:val="28"/>
+          <w:szCs w:val="28"/>
+          <w:lang w:val="en-US"/>
+        </w:rPr>
+        <w:t xml:space="preserve">        if form.is_valid():</w:t>
+      </w:r>
+    </w:p>
+    <w:p>
+      <w:pPr>
+        <w:spacing w:after="0" w:line="360" w:lineRule="auto"/>
+        <w:jc w:val="both"/>
+        <w:rPr>
+          <w:rFonts w:ascii="Times New Roman" w:hAnsi="Times New Roman" w:cs="Times New Roman"/>
+          <w:sz w:val="28"/>
+          <w:szCs w:val="28"/>
+          <w:lang w:val="en-US"/>
+        </w:rPr>
+      </w:pPr>
+      <w:r>
+        <w:rPr>
+          <w:rFonts w:ascii="Times New Roman" w:hAnsi="Times New Roman" w:cs="Times New Roman"/>
+          <w:sz w:val="28"/>
+          <w:szCs w:val="28"/>
+          <w:lang w:val="en-US"/>
+        </w:rPr>
+        <w:t xml:space="preserve">            form.save()</w:t>
+      </w:r>
+    </w:p>
+    <w:p>
+      <w:pPr>
+        <w:spacing w:after="0" w:line="360" w:lineRule="auto"/>
+        <w:jc w:val="both"/>
+        <w:rPr>
+          <w:rFonts w:ascii="Times New Roman" w:hAnsi="Times New Roman" w:cs="Times New Roman"/>
+          <w:sz w:val="28"/>
+          <w:szCs w:val="28"/>
+          <w:lang w:val="en-US"/>
+        </w:rPr>
+      </w:pPr>
+      <w:r>
+        <w:rPr>
+          <w:rFonts w:ascii="Times New Roman" w:hAnsi="Times New Roman" w:cs="Times New Roman"/>
+          <w:sz w:val="28"/>
+          <w:szCs w:val="28"/>
+          <w:lang w:val="en-US"/>
+        </w:rPr>
+        <w:t xml:space="preserve">            return redirect('article_list')</w:t>
+      </w:r>
+    </w:p>
+    <w:p>
+      <w:pPr>
+        <w:spacing w:after="0" w:line="360" w:lineRule="auto"/>
+        <w:jc w:val="both"/>
+        <w:rPr>
+          <w:rFonts w:ascii="Times New Roman" w:hAnsi="Times New Roman" w:cs="Times New Roman"/>
+          <w:sz w:val="28"/>
+          <w:szCs w:val="28"/>
+          <w:lang w:val="en-US"/>
+        </w:rPr>
+      </w:pPr>
+      <w:r>
+        <w:rPr>
+          <w:rFonts w:ascii="Times New Roman" w:hAnsi="Times New Roman" w:cs="Times New Roman"/>
+          <w:sz w:val="28"/>
+          <w:szCs w:val="28"/>
+          <w:lang w:val="en-US"/>
+        </w:rPr>
+        <w:t xml:space="preserve">    else:</w:t>
+      </w:r>
+    </w:p>
+    <w:p>
+      <w:pPr>
+        <w:spacing w:after="0" w:line="360" w:lineRule="auto"/>
+        <w:jc w:val="both"/>
+        <w:rPr>
+          <w:rFonts w:ascii="Times New Roman" w:hAnsi="Times New Roman" w:cs="Times New Roman"/>
+          <w:sz w:val="28"/>
+          <w:szCs w:val="28"/>
+          <w:lang w:val="en-US"/>
+        </w:rPr>
+      </w:pPr>
+      <w:r>
+        <w:rPr>
+          <w:rFonts w:ascii="Times New Roman" w:hAnsi="Times New Roman" w:cs="Times New Roman"/>
+          <w:sz w:val="28"/>
+          <w:szCs w:val="28"/>
+          <w:lang w:val="en-US"/>
+        </w:rPr>
+        <w:t xml:space="preserve">        form = ArticleForm(instance=article)</w:t>
+      </w:r>
+    </w:p>
+    <w:p>
+      <w:pPr>
+        <w:spacing w:after="0" w:line="360" w:lineRule="auto"/>
+        <w:jc w:val="both"/>
+        <w:rPr>
+          <w:rFonts w:ascii="Times New Roman" w:hAnsi="Times New Roman" w:cs="Times New Roman"/>
+          <w:sz w:val="28"/>
+          <w:szCs w:val="28"/>
+          <w:lang w:val="en-US"/>
+        </w:rPr>
+      </w:pPr>
+      <w:r>
+        <w:rPr>
+          <w:rFonts w:ascii="Times New Roman" w:hAnsi="Times New Roman" w:cs="Times New Roman"/>
+          <w:sz w:val="28"/>
+          <w:szCs w:val="28"/>
+          <w:lang w:val="en-US"/>
+        </w:rPr>
+        <w:t xml:space="preserve">    return render(request, 'blog/article_form.html', {'form': form})</w:t>
+      </w:r>
+    </w:p>
+    <w:p>
+      <w:pPr>
+        <w:spacing w:after="0" w:line="360" w:lineRule="auto"/>
+        <w:jc w:val="both"/>
+        <w:rPr>
+          <w:rFonts w:ascii="Times New Roman" w:hAnsi="Times New Roman" w:cs="Times New Roman"/>
+          <w:sz w:val="28"/>
+          <w:szCs w:val="28"/>
+          <w:lang w:val="en-US"/>
+        </w:rPr>
+      </w:pPr>
     </w:p>
     <w:p>
       <w:pPr>
@@ -776,420 +1730,17 @@
           <w:szCs w:val="28"/>
         </w:rPr>
       </w:pPr>
-      <w:r>
+    </w:p>
+    <w:p>
+      <w:pPr>
+        <w:spacing w:after="0" w:line="360" w:lineRule="auto"/>
+        <w:jc w:val="both"/>
         <w:rPr>
           <w:rFonts w:ascii="Times New Roman" w:hAnsi="Times New Roman" w:cs="Times New Roman"/>
           <w:b/>
           <w:sz w:val="28"/>
           <w:szCs w:val="28"/>
         </w:rPr>
-        <w:t>Листинг кода (views.py — Логика поиска и отображения):</w:t>
-      </w:r>
-    </w:p>
-    <w:p>
-      <w:pPr>
-        <w:spacing w:after="0" w:line="360" w:lineRule="auto"/>
-        <w:jc w:val="both"/>
-        <w:rPr>
-          <w:rFonts w:ascii="Times New Roman" w:hAnsi="Times New Roman" w:cs="Times New Roman"/>
-          <w:sz w:val="28"/>
-          <w:szCs w:val="28"/>
-          <w:lang w:val="en-US"/>
-        </w:rPr>
-      </w:pPr>
-      <w:r>
-        <w:rPr>
-          <w:rFonts w:ascii="Times New Roman" w:hAnsi="Times New Roman" w:cs="Times New Roman"/>
-          <w:sz w:val="28"/>
-          <w:szCs w:val="28"/>
-          <w:lang w:val="en-US"/>
-        </w:rPr>
-        <w:t>from django.shortcuts import render, redirect, get_object_or_404</w:t>
-      </w:r>
-    </w:p>
-    <w:p>
-      <w:pPr>
-        <w:spacing w:after="0" w:line="360" w:lineRule="auto"/>
-        <w:jc w:val="both"/>
-        <w:rPr>
-          <w:rFonts w:ascii="Times New Roman" w:hAnsi="Times New Roman" w:cs="Times New Roman"/>
-          <w:sz w:val="28"/>
-          <w:szCs w:val="28"/>
-          <w:lang w:val="en-US"/>
-        </w:rPr>
-      </w:pPr>
-      <w:r>
-        <w:rPr>
-          <w:rFonts w:ascii="Times New Roman" w:hAnsi="Times New Roman" w:cs="Times New Roman"/>
-          <w:sz w:val="28"/>
-          <w:szCs w:val="28"/>
-          <w:lang w:val="en-US"/>
-        </w:rPr>
-        <w:t>from django.db.models import Q</w:t>
-      </w:r>
-    </w:p>
-    <w:p>
-      <w:pPr>
-        <w:spacing w:after="0" w:line="360" w:lineRule="auto"/>
-        <w:jc w:val="both"/>
-        <w:rPr>
-          <w:rFonts w:ascii="Times New Roman" w:hAnsi="Times New Roman" w:cs="Times New Roman"/>
-          <w:sz w:val="28"/>
-          <w:szCs w:val="28"/>
-          <w:lang w:val="en-US"/>
-        </w:rPr>
-      </w:pPr>
-      <w:r>
-        <w:rPr>
-          <w:rFonts w:ascii="Times New Roman" w:hAnsi="Times New Roman" w:cs="Times New Roman"/>
-          <w:sz w:val="28"/>
-          <w:szCs w:val="28"/>
-          <w:lang w:val="en-US"/>
-        </w:rPr>
-        <w:t>from .models import Article</w:t>
-      </w:r>
-    </w:p>
-    <w:p>
-      <w:pPr>
-        <w:spacing w:after="0" w:line="360" w:lineRule="auto"/>
-        <w:jc w:val="both"/>
-        <w:rPr>
-          <w:rFonts w:ascii="Times New Roman" w:hAnsi="Times New Roman" w:cs="Times New Roman"/>
-          <w:sz w:val="28"/>
-          <w:szCs w:val="28"/>
-          <w:lang w:val="en-US"/>
-        </w:rPr>
-      </w:pPr>
-      <w:r>
-        <w:rPr>
-          <w:rFonts w:ascii="Times New Roman" w:hAnsi="Times New Roman" w:cs="Times New Roman"/>
-          <w:sz w:val="28"/>
-          <w:szCs w:val="28"/>
-          <w:lang w:val="en-US"/>
-        </w:rPr>
-        <w:t>from .forms import ArticleForm</w:t>
-      </w:r>
-    </w:p>
-    <w:p>
-      <w:pPr>
-        <w:spacing w:after="0" w:line="360" w:lineRule="auto"/>
-        <w:jc w:val="both"/>
-        <w:rPr>
-          <w:rFonts w:ascii="Times New Roman" w:hAnsi="Times New Roman" w:cs="Times New Roman"/>
-          <w:sz w:val="28"/>
-          <w:szCs w:val="28"/>
-          <w:lang w:val="en-US"/>
-        </w:rPr>
-      </w:pPr>
-    </w:p>
-    <w:p>
-      <w:pPr>
-        <w:spacing w:after="0" w:line="360" w:lineRule="auto"/>
-        <w:jc w:val="both"/>
-        <w:rPr>
-          <w:rFonts w:ascii="Times New Roman" w:hAnsi="Times New Roman" w:cs="Times New Roman"/>
-          <w:sz w:val="28"/>
-          <w:szCs w:val="28"/>
-          <w:lang w:val="en-US"/>
-        </w:rPr>
-      </w:pPr>
-      <w:r>
-        <w:rPr>
-          <w:rFonts w:ascii="Times New Roman" w:hAnsi="Times New Roman" w:cs="Times New Roman"/>
-          <w:sz w:val="28"/>
-          <w:szCs w:val="28"/>
-          <w:lang w:val="en-US"/>
-        </w:rPr>
-        <w:t>def article_list(request):</w:t>
-      </w:r>
-    </w:p>
-    <w:p>
-      <w:pPr>
-        <w:spacing w:after="0" w:line="360" w:lineRule="auto"/>
-        <w:jc w:val="both"/>
-        <w:rPr>
-          <w:rFonts w:ascii="Times New Roman" w:hAnsi="Times New Roman" w:cs="Times New Roman"/>
-          <w:sz w:val="28"/>
-          <w:szCs w:val="28"/>
-          <w:lang w:val="en-US"/>
-        </w:rPr>
-      </w:pPr>
-      <w:r>
-        <w:rPr>
-          <w:rFonts w:ascii="Times New Roman" w:hAnsi="Times New Roman" w:cs="Times New Roman"/>
-          <w:sz w:val="28"/>
-          <w:szCs w:val="28"/>
-          <w:lang w:val="en-US"/>
-        </w:rPr>
-        <w:t xml:space="preserve">    search_query = request.GET.get('q', '')</w:t>
-      </w:r>
-    </w:p>
-    <w:p>
-      <w:pPr>
-        <w:spacing w:after="0" w:line="360" w:lineRule="auto"/>
-        <w:jc w:val="both"/>
-        <w:rPr>
-          <w:rFonts w:ascii="Times New Roman" w:hAnsi="Times New Roman" w:cs="Times New Roman"/>
-          <w:sz w:val="28"/>
-          <w:szCs w:val="28"/>
-          <w:lang w:val="en-US"/>
-        </w:rPr>
-      </w:pPr>
-      <w:r>
-        <w:rPr>
-          <w:rFonts w:ascii="Times New Roman" w:hAnsi="Times New Roman" w:cs="Times New Roman"/>
-          <w:sz w:val="28"/>
-          <w:szCs w:val="28"/>
-          <w:lang w:val="en-US"/>
-        </w:rPr>
-        <w:t xml:space="preserve">    </w:t>
-      </w:r>
-    </w:p>
-    <w:p>
-      <w:pPr>
-        <w:spacing w:after="0" w:line="360" w:lineRule="auto"/>
-        <w:jc w:val="both"/>
-        <w:rPr>
-          <w:rFonts w:ascii="Times New Roman" w:hAnsi="Times New Roman" w:cs="Times New Roman"/>
-          <w:sz w:val="28"/>
-          <w:szCs w:val="28"/>
-        </w:rPr>
-      </w:pPr>
-      <w:r>
-        <w:rPr>
-          <w:rFonts w:ascii="Times New Roman" w:hAnsi="Times New Roman" w:cs="Times New Roman"/>
-          <w:sz w:val="28"/>
-          <w:szCs w:val="28"/>
-          <w:lang w:val="en-US"/>
-        </w:rPr>
-        <w:t xml:space="preserve">    </w:t>
-      </w:r>
-      <w:r>
-        <w:rPr>
-          <w:rFonts w:ascii="Times New Roman" w:hAnsi="Times New Roman" w:cs="Times New Roman"/>
-          <w:sz w:val="28"/>
-          <w:szCs w:val="28"/>
-        </w:rPr>
-        <w:t>if search_query:</w:t>
-      </w:r>
-    </w:p>
-    <w:p>
-      <w:pPr>
-        <w:spacing w:after="0" w:line="360" w:lineRule="auto"/>
-        <w:jc w:val="both"/>
-        <w:rPr>
-          <w:rFonts w:ascii="Times New Roman" w:hAnsi="Times New Roman" w:cs="Times New Roman"/>
-          <w:sz w:val="28"/>
-          <w:szCs w:val="28"/>
-        </w:rPr>
-      </w:pPr>
-      <w:r>
-        <w:rPr>
-          <w:rFonts w:ascii="Times New Roman" w:hAnsi="Times New Roman" w:cs="Times New Roman"/>
-          <w:sz w:val="28"/>
-          <w:szCs w:val="28"/>
-        </w:rPr>
-        <w:t xml:space="preserve">        # Фильтрация по заголовку ИЛИ автору ИЛИ дате</w:t>
-      </w:r>
-    </w:p>
-    <w:p>
-      <w:pPr>
-        <w:spacing w:after="0" w:line="360" w:lineRule="auto"/>
-        <w:jc w:val="both"/>
-        <w:rPr>
-          <w:rFonts w:ascii="Times New Roman" w:hAnsi="Times New Roman" w:cs="Times New Roman"/>
-          <w:sz w:val="28"/>
-          <w:szCs w:val="28"/>
-          <w:lang w:val="en-US"/>
-        </w:rPr>
-      </w:pPr>
-      <w:r>
-        <w:rPr>
-          <w:rFonts w:ascii="Times New Roman" w:hAnsi="Times New Roman" w:cs="Times New Roman"/>
-          <w:sz w:val="28"/>
-          <w:szCs w:val="28"/>
-        </w:rPr>
-        <w:t xml:space="preserve">        </w:t>
-      </w:r>
-      <w:r>
-        <w:rPr>
-          <w:rFonts w:ascii="Times New Roman" w:hAnsi="Times New Roman" w:cs="Times New Roman"/>
-          <w:sz w:val="28"/>
-          <w:szCs w:val="28"/>
-          <w:lang w:val="en-US"/>
-        </w:rPr>
-        <w:t>articles = Article.objects.filter(</w:t>
-      </w:r>
-    </w:p>
-    <w:p>
-      <w:pPr>
-        <w:spacing w:after="0" w:line="360" w:lineRule="auto"/>
-        <w:jc w:val="both"/>
-        <w:rPr>
-          <w:rFonts w:ascii="Times New Roman" w:hAnsi="Times New Roman" w:cs="Times New Roman"/>
-          <w:sz w:val="28"/>
-          <w:szCs w:val="28"/>
-          <w:lang w:val="en-US"/>
-        </w:rPr>
-      </w:pPr>
-      <w:r>
-        <w:rPr>
-          <w:rFonts w:ascii="Times New Roman" w:hAnsi="Times New Roman" w:cs="Times New Roman"/>
-          <w:sz w:val="28"/>
-          <w:szCs w:val="28"/>
-          <w:lang w:val="en-US"/>
-        </w:rPr>
-        <w:t xml:space="preserve">            Q(title__icontains=search_query) | </w:t>
-      </w:r>
-    </w:p>
-    <w:p>
-      <w:pPr>
-        <w:spacing w:after="0" w:line="360" w:lineRule="auto"/>
-        <w:jc w:val="both"/>
-        <w:rPr>
-          <w:rFonts w:ascii="Times New Roman" w:hAnsi="Times New Roman" w:cs="Times New Roman"/>
-          <w:sz w:val="28"/>
-          <w:szCs w:val="28"/>
-          <w:lang w:val="en-US"/>
-        </w:rPr>
-      </w:pPr>
-      <w:r>
-        <w:rPr>
-          <w:rFonts w:ascii="Times New Roman" w:hAnsi="Times New Roman" w:cs="Times New Roman"/>
-          <w:sz w:val="28"/>
-          <w:szCs w:val="28"/>
-          <w:lang w:val="en-US"/>
-        </w:rPr>
-        <w:t xml:space="preserve">            Q(author__icontains=search_query) |</w:t>
-      </w:r>
-    </w:p>
-    <w:p>
-      <w:pPr>
-        <w:spacing w:after="0" w:line="360" w:lineRule="auto"/>
-        <w:jc w:val="both"/>
-        <w:rPr>
-          <w:rFonts w:ascii="Times New Roman" w:hAnsi="Times New Roman" w:cs="Times New Roman"/>
-          <w:sz w:val="28"/>
-          <w:szCs w:val="28"/>
-          <w:lang w:val="en-US"/>
-        </w:rPr>
-      </w:pPr>
-      <w:r>
-        <w:rPr>
-          <w:rFonts w:ascii="Times New Roman" w:hAnsi="Times New Roman" w:cs="Times New Roman"/>
-          <w:sz w:val="28"/>
-          <w:szCs w:val="28"/>
-          <w:lang w:val="en-US"/>
-        </w:rPr>
-        <w:t xml:space="preserve">            Q(pub_date__icontains=search_query)</w:t>
-      </w:r>
-    </w:p>
-    <w:p>
-      <w:pPr>
-        <w:spacing w:after="0" w:line="360" w:lineRule="auto"/>
-        <w:jc w:val="both"/>
-        <w:rPr>
-          <w:rFonts w:ascii="Times New Roman" w:hAnsi="Times New Roman" w:cs="Times New Roman"/>
-          <w:sz w:val="28"/>
-          <w:szCs w:val="28"/>
-          <w:lang w:val="en-US"/>
-        </w:rPr>
-      </w:pPr>
-      <w:r>
-        <w:rPr>
-          <w:rFonts w:ascii="Times New Roman" w:hAnsi="Times New Roman" w:cs="Times New Roman"/>
-          <w:sz w:val="28"/>
-          <w:szCs w:val="28"/>
-          <w:lang w:val="en-US"/>
-        </w:rPr>
-        <w:t xml:space="preserve">        )</w:t>
-      </w:r>
-    </w:p>
-    <w:p>
-      <w:pPr>
-        <w:spacing w:after="0" w:line="360" w:lineRule="auto"/>
-        <w:jc w:val="both"/>
-        <w:rPr>
-          <w:rFonts w:ascii="Times New Roman" w:hAnsi="Times New Roman" w:cs="Times New Roman"/>
-          <w:sz w:val="28"/>
-          <w:szCs w:val="28"/>
-          <w:lang w:val="en-US"/>
-        </w:rPr>
-      </w:pPr>
-      <w:r>
-        <w:rPr>
-          <w:rFonts w:ascii="Times New Roman" w:hAnsi="Times New Roman" w:cs="Times New Roman"/>
-          <w:sz w:val="28"/>
-          <w:szCs w:val="28"/>
-          <w:lang w:val="en-US"/>
-        </w:rPr>
-        <w:t xml:space="preserve">    else:</w:t>
-      </w:r>
-    </w:p>
-    <w:p>
-      <w:pPr>
-        <w:spacing w:after="0" w:line="360" w:lineRule="auto"/>
-        <w:jc w:val="both"/>
-        <w:rPr>
-          <w:rFonts w:ascii="Times New Roman" w:hAnsi="Times New Roman" w:cs="Times New Roman"/>
-          <w:sz w:val="28"/>
-          <w:szCs w:val="28"/>
-          <w:lang w:val="en-US"/>
-        </w:rPr>
-      </w:pPr>
-      <w:r>
-        <w:rPr>
-          <w:rFonts w:ascii="Times New Roman" w:hAnsi="Times New Roman" w:cs="Times New Roman"/>
-          <w:sz w:val="28"/>
-          <w:szCs w:val="28"/>
-          <w:lang w:val="en-US"/>
-        </w:rPr>
-        <w:t xml:space="preserve">        articles = Article.objects.all().order_by('-pub_date')</w:t>
-      </w:r>
-    </w:p>
-    <w:p>
-      <w:pPr>
-        <w:spacing w:after="0" w:line="360" w:lineRule="auto"/>
-        <w:jc w:val="both"/>
-        <w:rPr>
-          <w:rFonts w:ascii="Times New Roman" w:hAnsi="Times New Roman" w:cs="Times New Roman"/>
-          <w:sz w:val="28"/>
-          <w:szCs w:val="28"/>
-          <w:lang w:val="en-US"/>
-        </w:rPr>
-      </w:pPr>
-    </w:p>
-    <w:p>
-      <w:pPr>
-        <w:spacing w:after="0" w:line="360" w:lineRule="auto"/>
-        <w:jc w:val="both"/>
-        <w:rPr>
-          <w:rFonts w:ascii="Times New Roman" w:hAnsi="Times New Roman" w:cs="Times New Roman"/>
-          <w:sz w:val="28"/>
-          <w:szCs w:val="28"/>
-          <w:lang w:val="en-US"/>
-        </w:rPr>
-      </w:pPr>
-      <w:r>
-        <w:rPr>
-          <w:rFonts w:ascii="Times New Roman" w:hAnsi="Times New Roman" w:cs="Times New Roman"/>
-          <w:sz w:val="28"/>
-          <w:szCs w:val="28"/>
-          <w:lang w:val="en-US"/>
-        </w:rPr>
-        <w:t xml:space="preserve">    return render(request, 'blog/article_list.html', {'articles': articles})</w:t>
-      </w:r>
-    </w:p>
-    <w:p>
-      <w:pPr>
-        <w:spacing w:after="0" w:line="360" w:lineRule="auto"/>
-        <w:jc w:val="both"/>
-        <w:rPr>
-          <w:rFonts w:ascii="Times New Roman" w:hAnsi="Times New Roman" w:cs="Times New Roman"/>
-          <w:sz w:val="28"/>
-          <w:szCs w:val="28"/>
-          <w:lang w:val="en-US"/>
-        </w:rPr>
       </w:pPr>
     </w:p>
     <w:p>
@@ -1210,6 +1761,7 @@
           <w:sz w:val="28"/>
           <w:szCs w:val="28"/>
         </w:rPr>
+        <w:lastRenderedPageBreak/>
         <w:t>Описание работы функции:</w:t>
       </w:r>
     </w:p>
@@ -1229,95 +1781,46 @@
           <w:sz w:val="28"/>
           <w:szCs w:val="28"/>
         </w:rPr>
-        <w:t>Приложение запускается на локальном веб-сервере.</w:t>
-      </w:r>
-    </w:p>
-    <w:p>
-      <w:pPr>
-        <w:spacing w:after="0" w:line="360" w:lineRule="auto"/>
-        <w:jc w:val="both"/>
-        <w:rPr>
-          <w:rFonts w:ascii="Times New Roman" w:hAnsi="Times New Roman" w:cs="Times New Roman"/>
-          <w:sz w:val="28"/>
-          <w:szCs w:val="28"/>
-        </w:rPr>
-      </w:pPr>
-      <w:r>
-        <w:rPr>
-          <w:rFonts w:ascii="Times New Roman" w:hAnsi="Times New Roman" w:cs="Times New Roman"/>
-          <w:sz w:val="28"/>
-          <w:szCs w:val="28"/>
-        </w:rPr>
-        <w:t>Главная страница отображает список всех добавленных статей в виде карточек. В верхней части страницы реализована навигационная панель и форма поиска.</w:t>
-      </w:r>
-    </w:p>
-    <w:p>
-      <w:pPr>
-        <w:spacing w:after="0" w:line="360" w:lineRule="auto"/>
-        <w:jc w:val="both"/>
-        <w:rPr>
-          <w:rFonts w:ascii="Times New Roman" w:hAnsi="Times New Roman" w:cs="Times New Roman"/>
-          <w:sz w:val="28"/>
-          <w:szCs w:val="28"/>
-        </w:rPr>
-      </w:pPr>
-      <w:r>
-        <w:rPr>
-          <w:rFonts w:ascii="Times New Roman" w:hAnsi="Times New Roman" w:cs="Times New Roman"/>
-          <w:sz w:val="28"/>
-          <w:szCs w:val="28"/>
-        </w:rPr>
-        <w:t>При вводе запроса в поле поиска происходит фильтрация записей в базе данных средствами ORM Django, и пользователю выдается релевантный список.</w:t>
-      </w:r>
-    </w:p>
-    <w:p>
-      <w:pPr>
-        <w:spacing w:after="0" w:line="360" w:lineRule="auto"/>
-        <w:jc w:val="both"/>
-        <w:rPr>
-          <w:rFonts w:ascii="Times New Roman" w:hAnsi="Times New Roman" w:cs="Times New Roman"/>
-          <w:sz w:val="28"/>
-          <w:szCs w:val="28"/>
-        </w:rPr>
-      </w:pPr>
-      <w:r>
-        <w:rPr>
-          <w:rFonts w:ascii="Times New Roman" w:hAnsi="Times New Roman" w:cs="Times New Roman"/>
-          <w:sz w:val="28"/>
-          <w:szCs w:val="28"/>
-        </w:rPr>
-        <w:t>Добавление и редактирование статей происходит через автоматически сгенерированные формы (класс forms.ModelForm). Выбор группы осуществляется из выпадающего списка, данные для которого берутся из таблицы Group.</w:t>
-      </w:r>
-    </w:p>
-    <w:p>
-      <w:pPr>
-        <w:spacing w:after="0" w:line="360" w:lineRule="auto"/>
-        <w:jc w:val="both"/>
-        <w:rPr>
-          <w:rFonts w:ascii="Times New Roman" w:hAnsi="Times New Roman" w:cs="Times New Roman"/>
-          <w:sz w:val="28"/>
-          <w:szCs w:val="28"/>
-        </w:rPr>
-      </w:pPr>
-      <w:r>
-        <w:rPr>
-          <w:rFonts w:ascii="Times New Roman" w:hAnsi="Times New Roman" w:cs="Times New Roman"/>
-          <w:sz w:val="28"/>
-          <w:szCs w:val="28"/>
-        </w:rPr>
-        <w:t>Удаление статьи требует подтверждения пользователя.</w:t>
-      </w:r>
-    </w:p>
-    <w:p>
-      <w:pPr>
-        <w:spacing w:after="0" w:line="360" w:lineRule="auto"/>
-        <w:jc w:val="both"/>
-        <w:rPr>
-          <w:rFonts w:ascii="Times New Roman" w:hAnsi="Times New Roman" w:cs="Times New Roman"/>
-          <w:sz w:val="28"/>
-          <w:szCs w:val="28"/>
-        </w:rPr>
-      </w:pPr>
+        <w:t>При запуске приложения пользователь попадает на главную страницу, где видны все статьи. Для доступа к созданию контента необходимо пройти процедуру регистрации или авторизации.</w:t>
+      </w:r>
+    </w:p>
+    <w:p>
+      <w:pPr>
+        <w:spacing w:after="0" w:line="360" w:lineRule="auto"/>
+        <w:jc w:val="both"/>
+        <w:rPr>
+          <w:rFonts w:ascii="Times New Roman" w:hAnsi="Times New Roman" w:cs="Times New Roman"/>
+          <w:sz w:val="28"/>
+          <w:szCs w:val="28"/>
+        </w:rPr>
+      </w:pPr>
+      <w:r>
+        <w:rPr>
+          <w:rFonts w:ascii="Times New Roman" w:hAnsi="Times New Roman" w:cs="Times New Roman"/>
+          <w:sz w:val="28"/>
+          <w:szCs w:val="28"/>
+        </w:rPr>
+        <w:t>После входа в систему в навигационной панели появляется имя пользователя и раздел «Мои статьи». При создании новой статьи поле «Автор» заполняется автоматически текущим пользователем.</w:t>
+      </w:r>
+    </w:p>
+    <w:p>
+      <w:pPr>
+        <w:spacing w:after="0" w:line="360" w:lineRule="auto"/>
+        <w:jc w:val="both"/>
+        <w:rPr>
+          <w:rFonts w:ascii="Times New Roman" w:hAnsi="Times New Roman" w:cs="Times New Roman"/>
+          <w:sz w:val="28"/>
+          <w:szCs w:val="28"/>
+        </w:rPr>
+      </w:pPr>
+      <w:r>
+        <w:rPr>
+          <w:rFonts w:ascii="Times New Roman" w:hAnsi="Times New Roman" w:cs="Times New Roman"/>
+          <w:sz w:val="28"/>
+          <w:szCs w:val="28"/>
+        </w:rPr>
+        <w:t>В общем списке статей кнопки «Редактировать» и «Удалить» отображаются только у тех записей, автором которых является текущий пользователь. Попытка удалить чужую статью через прямой URL блокируется сервером (ошибка 403). Раздел «Мои статьи» выводит список публикаций, отфильтрованный по текущему авторизованному пользователю.</w:t>
+      </w:r>
     </w:p>
     <w:p>
       <w:pPr>
@@ -1337,14 +1840,13 @@
           <w:sz w:val="28"/>
           <w:szCs w:val="28"/>
         </w:rPr>
-        <w:lastRenderedPageBreak/>
         <w:t>Результат выполнения</w:t>
       </w:r>
     </w:p>
     <w:p>
       <w:pPr>
         <w:spacing w:after="0" w:line="360" w:lineRule="auto"/>
-        <w:jc w:val="both"/>
+        <w:jc w:val="center"/>
         <w:rPr>
           <w:rFonts w:ascii="Times New Roman" w:hAnsi="Times New Roman" w:cs="Times New Roman"/>
           <w:sz w:val="28"/>
@@ -1358,9 +1860,9 @@
           <w:szCs w:val="28"/>
         </w:rPr>
         <w:drawing>
-          <wp:inline distT="0" distB="0" distL="0" distR="0" wp14:anchorId="4456DE40" wp14:editId="1C406D8F">
-            <wp:extent cx="6120130" cy="2806065"/>
-            <wp:effectExtent l="0" t="0" r="0" b="0"/>
+          <wp:inline distT="0" distB="0" distL="0" distR="0" wp14:anchorId="6234311E" wp14:editId="6C9E6CAA">
+            <wp:extent cx="6120130" cy="3020695"/>
+            <wp:effectExtent l="0" t="0" r="0" b="8255"/>
             <wp:docPr id="1" name="Рисунок 1"/>
             <wp:cNvGraphicFramePr>
               <a:graphicFrameLocks xmlns:a="http://schemas.openxmlformats.org/drawingml/2006/main" noChangeAspect="1"/>
@@ -1381,7 +1883,7 @@
                   <pic:spPr>
                     <a:xfrm>
                       <a:off x="0" y="0"/>
-                      <a:ext cx="6120130" cy="2806065"/>
+                      <a:ext cx="6120130" cy="3020695"/>
                     </a:xfrm>
                     <a:prstGeom prst="rect">
                       <a:avLst/>
@@ -1410,7 +1912,23 @@
           <w:sz w:val="28"/>
           <w:szCs w:val="28"/>
         </w:rPr>
-        <w:t>Рисунок 11.1 — Главная страница блога (со стилями)</w:t>
+        <w:t>Рисунок 11.1 -</w:t>
+      </w:r>
+      <w:r>
+        <w:rPr>
+          <w:rFonts w:ascii="Times New Roman" w:hAnsi="Times New Roman" w:cs="Times New Roman"/>
+          <w:sz w:val="28"/>
+          <w:szCs w:val="28"/>
+        </w:rPr>
+        <w:t xml:space="preserve"> </w:t>
+      </w:r>
+      <w:r>
+        <w:rPr>
+          <w:rFonts w:ascii="Times New Roman" w:hAnsi="Times New Roman" w:cs="Times New Roman"/>
+          <w:sz w:val="28"/>
+          <w:szCs w:val="28"/>
+        </w:rPr>
+        <w:t>Страница регистрации нового пользователя</w:t>
       </w:r>
     </w:p>
     <w:p>
@@ -1429,11 +1947,12 @@
           <w:sz w:val="28"/>
           <w:szCs w:val="28"/>
         </w:rPr>
+        <w:lastRenderedPageBreak/>
         <w:drawing>
-          <wp:inline distT="0" distB="0" distL="0" distR="0" wp14:anchorId="5E6FA4B6" wp14:editId="1E7D9846">
-            <wp:extent cx="6120130" cy="2827020"/>
+          <wp:inline distT="0" distB="0" distL="0" distR="0" wp14:anchorId="5E90934F" wp14:editId="3E18B6CA">
+            <wp:extent cx="6120130" cy="3034030"/>
             <wp:effectExtent l="0" t="0" r="0" b="0"/>
-            <wp:docPr id="3" name="Рисунок 3"/>
+            <wp:docPr id="2" name="Рисунок 2"/>
             <wp:cNvGraphicFramePr>
               <a:graphicFrameLocks xmlns:a="http://schemas.openxmlformats.org/drawingml/2006/main" noChangeAspect="1"/>
             </wp:cNvGraphicFramePr>
@@ -1453,7 +1972,7 @@
                   <pic:spPr>
                     <a:xfrm>
                       <a:off x="0" y="0"/>
-                      <a:ext cx="6120130" cy="2827020"/>
+                      <a:ext cx="6120130" cy="3034030"/>
                     </a:xfrm>
                     <a:prstGeom prst="rect">
                       <a:avLst/>
@@ -1482,7 +2001,23 @@
           <w:sz w:val="28"/>
           <w:szCs w:val="28"/>
         </w:rPr>
-        <w:t>Рисунок 11.2 — Форма добавления новой статьи с выбором группы</w:t>
+        <w:t>Рисунок 11.2 -</w:t>
+      </w:r>
+      <w:r>
+        <w:rPr>
+          <w:rFonts w:ascii="Times New Roman" w:hAnsi="Times New Roman" w:cs="Times New Roman"/>
+          <w:sz w:val="28"/>
+          <w:szCs w:val="28"/>
+        </w:rPr>
+        <w:t xml:space="preserve"> </w:t>
+      </w:r>
+      <w:r>
+        <w:rPr>
+          <w:rFonts w:ascii="Times New Roman" w:hAnsi="Times New Roman" w:cs="Times New Roman"/>
+          <w:sz w:val="28"/>
+          <w:szCs w:val="28"/>
+        </w:rPr>
+        <w:t>Главная страница для авторизованного</w:t>
       </w:r>
     </w:p>
     <w:p>
@@ -1501,12 +2036,11 @@
           <w:sz w:val="28"/>
           <w:szCs w:val="28"/>
         </w:rPr>
-        <w:lastRenderedPageBreak/>
         <w:drawing>
-          <wp:inline distT="0" distB="0" distL="0" distR="0" wp14:anchorId="7A72A9B3" wp14:editId="2534DD66">
-            <wp:extent cx="6120130" cy="2719705"/>
-            <wp:effectExtent l="0" t="0" r="0" b="4445"/>
-            <wp:docPr id="4" name="Рисунок 4"/>
+          <wp:inline distT="0" distB="0" distL="0" distR="0" wp14:anchorId="24C3F69C" wp14:editId="5AA302BA">
+            <wp:extent cx="6120130" cy="2746375"/>
+            <wp:effectExtent l="0" t="0" r="0" b="0"/>
+            <wp:docPr id="5" name="Рисунок 5"/>
             <wp:cNvGraphicFramePr>
               <a:graphicFrameLocks xmlns:a="http://schemas.openxmlformats.org/drawingml/2006/main" noChangeAspect="1"/>
             </wp:cNvGraphicFramePr>
@@ -1526,7 +2060,7 @@
                   <pic:spPr>
                     <a:xfrm>
                       <a:off x="0" y="0"/>
-                      <a:ext cx="6120130" cy="2719705"/>
+                      <a:ext cx="6120130" cy="2746375"/>
                     </a:xfrm>
                     <a:prstGeom prst="rect">
                       <a:avLst/>
@@ -1555,7 +2089,23 @@
           <w:sz w:val="28"/>
           <w:szCs w:val="28"/>
         </w:rPr>
-        <w:t>Рисунок 11.3 — Результат поиска по слову</w:t>
+        <w:t>Рисунок 11.3 -</w:t>
+      </w:r>
+      <w:r>
+        <w:rPr>
+          <w:rFonts w:ascii="Times New Roman" w:hAnsi="Times New Roman" w:cs="Times New Roman"/>
+          <w:sz w:val="28"/>
+          <w:szCs w:val="28"/>
+        </w:rPr>
+        <w:t xml:space="preserve"> </w:t>
+      </w:r>
+      <w:r>
+        <w:rPr>
+          <w:rFonts w:ascii="Times New Roman" w:hAnsi="Times New Roman" w:cs="Times New Roman"/>
+          <w:sz w:val="28"/>
+          <w:szCs w:val="28"/>
+        </w:rPr>
+        <w:t>Раздел «Мои статьи»</w:t>
       </w:r>
     </w:p>
     <w:p>
@@ -1633,113 +2183,198 @@
         </w:rPr>
         <w:t>Были освоены:</w:t>
       </w:r>
+    </w:p>
+    <w:p>
+      <w:pPr>
+        <w:spacing w:after="0" w:line="360" w:lineRule="auto"/>
+        <w:jc w:val="both"/>
+        <w:rPr>
+          <w:rFonts w:ascii="Times New Roman" w:hAnsi="Times New Roman" w:cs="Times New Roman"/>
+          <w:bCs/>
+          <w:sz w:val="28"/>
+          <w:szCs w:val="28"/>
+        </w:rPr>
+      </w:pPr>
+      <w:r>
+        <w:rPr>
+          <w:rFonts w:ascii="Times New Roman" w:hAnsi="Times New Roman" w:cs="Times New Roman"/>
+          <w:bCs/>
+          <w:sz w:val="28"/>
+          <w:szCs w:val="28"/>
+        </w:rPr>
+        <w:t>Архитектура MTV (Model-Template-View).</w:t>
+      </w:r>
+    </w:p>
+    <w:p>
+      <w:pPr>
+        <w:spacing w:after="0" w:line="360" w:lineRule="auto"/>
+        <w:jc w:val="both"/>
+        <w:rPr>
+          <w:rFonts w:ascii="Times New Roman" w:hAnsi="Times New Roman" w:cs="Times New Roman"/>
+          <w:bCs/>
+          <w:sz w:val="28"/>
+          <w:szCs w:val="28"/>
+        </w:rPr>
+      </w:pPr>
+      <w:r>
+        <w:rPr>
+          <w:rFonts w:ascii="Times New Roman" w:hAnsi="Times New Roman" w:cs="Times New Roman"/>
+          <w:bCs/>
+          <w:sz w:val="28"/>
+          <w:szCs w:val="28"/>
+        </w:rPr>
+        <w:t>Работа с ORM: создание моделей, миграции, выполнение запросов к БД.</w:t>
+      </w:r>
+    </w:p>
+    <w:p>
+      <w:pPr>
+        <w:spacing w:after="0" w:line="360" w:lineRule="auto"/>
+        <w:jc w:val="both"/>
+        <w:rPr>
+          <w:rFonts w:ascii="Times New Roman" w:hAnsi="Times New Roman" w:cs="Times New Roman"/>
+          <w:bCs/>
+          <w:sz w:val="28"/>
+          <w:szCs w:val="28"/>
+        </w:rPr>
+      </w:pPr>
+      <w:r>
+        <w:rPr>
+          <w:rFonts w:ascii="Times New Roman" w:hAnsi="Times New Roman" w:cs="Times New Roman"/>
+          <w:bCs/>
+          <w:sz w:val="28"/>
+          <w:szCs w:val="28"/>
+        </w:rPr>
+        <w:lastRenderedPageBreak/>
+        <w:t>Работа с формами (django.forms) для валидации и сохранения данных.</w:t>
+      </w:r>
+    </w:p>
+    <w:p>
+      <w:pPr>
+        <w:spacing w:after="0" w:line="360" w:lineRule="auto"/>
+        <w:jc w:val="both"/>
+        <w:rPr>
+          <w:rFonts w:ascii="Times New Roman" w:hAnsi="Times New Roman" w:cs="Times New Roman"/>
+          <w:bCs/>
+          <w:sz w:val="28"/>
+          <w:szCs w:val="28"/>
+        </w:rPr>
+      </w:pPr>
+      <w:r>
+        <w:rPr>
+          <w:rFonts w:ascii="Times New Roman" w:hAnsi="Times New Roman" w:cs="Times New Roman"/>
+          <w:bCs/>
+          <w:sz w:val="28"/>
+          <w:szCs w:val="28"/>
+        </w:rPr>
+        <w:t>Использование шаблонизатора DTL (циклы, условия, наследование шаблонов).</w:t>
+      </w:r>
+    </w:p>
+    <w:p>
+      <w:pPr>
+        <w:spacing w:after="0" w:line="360" w:lineRule="auto"/>
+        <w:jc w:val="both"/>
+        <w:rPr>
+          <w:rFonts w:ascii="Times New Roman" w:hAnsi="Times New Roman" w:cs="Times New Roman"/>
+          <w:bCs/>
+          <w:sz w:val="28"/>
+          <w:szCs w:val="28"/>
+        </w:rPr>
+      </w:pPr>
+      <w:r>
+        <w:rPr>
+          <w:rFonts w:ascii="Times New Roman" w:hAnsi="Times New Roman" w:cs="Times New Roman"/>
+          <w:bCs/>
+          <w:sz w:val="28"/>
+          <w:szCs w:val="28"/>
+        </w:rPr>
+        <w:t>Подключение статических файлов (CSS) для стилизации приложения.</w:t>
+      </w:r>
+    </w:p>
+    <w:p>
+      <w:pPr>
+        <w:spacing w:after="0" w:line="360" w:lineRule="auto"/>
+        <w:jc w:val="both"/>
+        <w:rPr>
+          <w:rFonts w:ascii="Times New Roman" w:hAnsi="Times New Roman" w:cs="Times New Roman"/>
+          <w:bCs/>
+          <w:sz w:val="28"/>
+          <w:szCs w:val="28"/>
+        </w:rPr>
+      </w:pPr>
+      <w:r>
+        <w:rPr>
+          <w:rFonts w:ascii="Times New Roman" w:hAnsi="Times New Roman" w:cs="Times New Roman"/>
+          <w:bCs/>
+          <w:sz w:val="28"/>
+          <w:szCs w:val="28"/>
+        </w:rPr>
+        <w:t>Работа со встроенной системой аутентификации django.contrib.auth.</w:t>
+      </w:r>
+    </w:p>
+    <w:p>
+      <w:pPr>
+        <w:spacing w:after="0" w:line="360" w:lineRule="auto"/>
+        <w:jc w:val="both"/>
+        <w:rPr>
+          <w:rFonts w:ascii="Times New Roman" w:hAnsi="Times New Roman" w:cs="Times New Roman"/>
+          <w:bCs/>
+          <w:sz w:val="28"/>
+          <w:szCs w:val="28"/>
+        </w:rPr>
+      </w:pPr>
+      <w:r>
+        <w:rPr>
+          <w:rFonts w:ascii="Times New Roman" w:hAnsi="Times New Roman" w:cs="Times New Roman"/>
+          <w:bCs/>
+          <w:sz w:val="28"/>
+          <w:szCs w:val="28"/>
+        </w:rPr>
+        <w:t>Использование связи ForeignKey с моделью User.</w:t>
+      </w:r>
+    </w:p>
+    <w:p>
+      <w:pPr>
+        <w:spacing w:after="0" w:line="360" w:lineRule="auto"/>
+        <w:jc w:val="both"/>
+        <w:rPr>
+          <w:rFonts w:ascii="Times New Roman" w:hAnsi="Times New Roman" w:cs="Times New Roman"/>
+          <w:bCs/>
+          <w:sz w:val="28"/>
+          <w:szCs w:val="28"/>
+        </w:rPr>
+      </w:pPr>
+      <w:r>
+        <w:rPr>
+          <w:rFonts w:ascii="Times New Roman" w:hAnsi="Times New Roman" w:cs="Times New Roman"/>
+          <w:bCs/>
+          <w:sz w:val="28"/>
+          <w:szCs w:val="28"/>
+        </w:rPr>
+        <w:t>Разграничение прав доступа с помощью декораторов и условных проверок во views.</w:t>
+      </w:r>
+    </w:p>
+    <w:p>
+      <w:pPr>
+        <w:spacing w:after="0" w:line="360" w:lineRule="auto"/>
+        <w:jc w:val="both"/>
+        <w:rPr>
+          <w:rFonts w:ascii="Times New Roman" w:hAnsi="Times New Roman" w:cs="Times New Roman"/>
+          <w:bCs/>
+          <w:sz w:val="28"/>
+          <w:szCs w:val="28"/>
+        </w:rPr>
+      </w:pPr>
+      <w:r>
+        <w:rPr>
+          <w:rFonts w:ascii="Times New Roman" w:hAnsi="Times New Roman" w:cs="Times New Roman"/>
+          <w:bCs/>
+          <w:sz w:val="28"/>
+          <w:szCs w:val="28"/>
+        </w:rPr>
+        <w:t>Фильтрация данных (QuerySet) для реализации персонализированной выдачи («Мои статьи»).</w:t>
+      </w:r>
       <w:bookmarkStart w:id="0" w:name="_GoBack"/>
       <w:bookmarkEnd w:id="0"/>
-    </w:p>
-    <w:p>
-      <w:pPr>
-        <w:spacing w:after="0" w:line="360" w:lineRule="auto"/>
-        <w:jc w:val="both"/>
-        <w:rPr>
-          <w:rFonts w:ascii="Times New Roman" w:hAnsi="Times New Roman" w:cs="Times New Roman"/>
-          <w:bCs/>
-          <w:sz w:val="28"/>
-          <w:szCs w:val="28"/>
-        </w:rPr>
-      </w:pPr>
-      <w:r>
-        <w:rPr>
-          <w:rFonts w:ascii="Times New Roman" w:hAnsi="Times New Roman" w:cs="Times New Roman"/>
-          <w:bCs/>
-          <w:sz w:val="28"/>
-          <w:szCs w:val="28"/>
-        </w:rPr>
-        <w:t>Архитектура MTV (Model-Template-View).</w:t>
-      </w:r>
-    </w:p>
-    <w:p>
-      <w:pPr>
-        <w:spacing w:after="0" w:line="360" w:lineRule="auto"/>
-        <w:jc w:val="both"/>
-        <w:rPr>
-          <w:rFonts w:ascii="Times New Roman" w:hAnsi="Times New Roman" w:cs="Times New Roman"/>
-          <w:bCs/>
-          <w:sz w:val="28"/>
-          <w:szCs w:val="28"/>
-        </w:rPr>
-      </w:pPr>
-      <w:r>
-        <w:rPr>
-          <w:rFonts w:ascii="Times New Roman" w:hAnsi="Times New Roman" w:cs="Times New Roman"/>
-          <w:bCs/>
-          <w:sz w:val="28"/>
-          <w:szCs w:val="28"/>
-        </w:rPr>
-        <w:t>Работа с ORM: создание моделей, миграции, выполнение запросов к БД.</w:t>
-      </w:r>
-    </w:p>
-    <w:p>
-      <w:pPr>
-        <w:spacing w:after="0" w:line="360" w:lineRule="auto"/>
-        <w:jc w:val="both"/>
-        <w:rPr>
-          <w:rFonts w:ascii="Times New Roman" w:hAnsi="Times New Roman" w:cs="Times New Roman"/>
-          <w:bCs/>
-          <w:sz w:val="28"/>
-          <w:szCs w:val="28"/>
-        </w:rPr>
-      </w:pPr>
-      <w:r>
-        <w:rPr>
-          <w:rFonts w:ascii="Times New Roman" w:hAnsi="Times New Roman" w:cs="Times New Roman"/>
-          <w:bCs/>
-          <w:sz w:val="28"/>
-          <w:szCs w:val="28"/>
-        </w:rPr>
-        <w:t>Работа с формами (django.forms) для валидации и сохранения данных.</w:t>
-      </w:r>
-    </w:p>
-    <w:p>
-      <w:pPr>
-        <w:spacing w:after="0" w:line="360" w:lineRule="auto"/>
-        <w:jc w:val="both"/>
-        <w:rPr>
-          <w:rFonts w:ascii="Times New Roman" w:hAnsi="Times New Roman" w:cs="Times New Roman"/>
-          <w:bCs/>
-          <w:sz w:val="28"/>
-          <w:szCs w:val="28"/>
-        </w:rPr>
-      </w:pPr>
-      <w:r>
-        <w:rPr>
-          <w:rFonts w:ascii="Times New Roman" w:hAnsi="Times New Roman" w:cs="Times New Roman"/>
-          <w:bCs/>
-          <w:sz w:val="28"/>
-          <w:szCs w:val="28"/>
-        </w:rPr>
-        <w:t>Использование шаблонизатора DTL (циклы, условия, наследование шаблонов).</w:t>
-      </w:r>
-    </w:p>
-    <w:p>
-      <w:pPr>
-        <w:spacing w:after="0" w:line="360" w:lineRule="auto"/>
-        <w:jc w:val="both"/>
-        <w:rPr>
-          <w:rFonts w:ascii="Times New Roman" w:hAnsi="Times New Roman" w:cs="Times New Roman"/>
-          <w:bCs/>
-          <w:sz w:val="28"/>
-          <w:szCs w:val="28"/>
-        </w:rPr>
-      </w:pPr>
-      <w:r>
-        <w:rPr>
-          <w:rFonts w:ascii="Times New Roman" w:hAnsi="Times New Roman" w:cs="Times New Roman"/>
-          <w:bCs/>
-          <w:sz w:val="28"/>
-          <w:szCs w:val="28"/>
-        </w:rPr>
-        <w:t>Подключение статических файлов (CSS) для стилизации приложения.</w:t>
-      </w:r>
     </w:p>
     <w:p>
       <w:pPr>
@@ -5155,7 +5790,7 @@
 </file>
 
 <file path=customXml/itemProps1.xml><?xml version="1.0" encoding="utf-8"?>
-<ds:datastoreItem xmlns:ds="http://schemas.openxmlformats.org/officeDocument/2006/customXml" ds:itemID="{E1135DA0-EEED-447C-B551-FBBCA9B95A9F}">
+<ds:datastoreItem xmlns:ds="http://schemas.openxmlformats.org/officeDocument/2006/customXml" ds:itemID="{863AF8E9-9050-4150-97CE-21AE453AA280}">
   <ds:schemaRefs>
     <ds:schemaRef ds:uri="http://schemas.openxmlformats.org/officeDocument/2006/bibliography"/>
   </ds:schemaRefs>

</xml_diff>